<commit_message>
GRL and UCM formatting
</commit_message>
<xml_diff>
--- a/FlyingMongeese_Deliverable_2_URN/FlyingMongeese_Deliverable_2_URN.docx
+++ b/FlyingMongeese_Deliverable_2_URN/FlyingMongeese_Deliverable_2_URN.docx
@@ -2,246 +2,6 @@
 <file path=word/document.xml><?xml version="1.0" encoding="utf-8"?>
 <w:document xmlns:wpc="http://schemas.microsoft.com/office/word/2010/wordprocessingCanvas" xmlns:cx="http://schemas.microsoft.com/office/drawing/2014/chartex" xmlns:cx1="http://schemas.microsoft.com/office/drawing/2015/9/8/chartex" xmlns:cx2="http://schemas.microsoft.com/office/drawing/2015/10/21/chartex" xmlns:cx3="http://schemas.microsoft.com/office/drawing/2016/5/9/chartex" xmlns:cx4="http://schemas.microsoft.com/office/drawing/2016/5/10/chartex" xmlns:cx5="http://schemas.microsoft.com/office/drawing/2016/5/11/chartex" xmlns:cx6="http://schemas.microsoft.com/office/drawing/2016/5/12/chartex" xmlns:cx7="http://schemas.microsoft.com/office/drawing/2016/5/13/chartex" xmlns:cx8="http://schemas.microsoft.com/office/drawing/2016/5/14/chartex" xmlns:mc="http://schemas.openxmlformats.org/markup-compatibility/2006" xmlns:aink="http://schemas.microsoft.com/office/drawing/2016/ink" xmlns:am3d="http://schemas.microsoft.com/office/drawing/2017/model3d" xmlns:o="urn:schemas-microsoft-com:office:office" xmlns:r="http://schemas.openxmlformats.org/officeDocument/2006/relationships" xmlns:m="http://schemas.openxmlformats.org/officeDocument/2006/math" xmlns:v="urn:schemas-microsoft-com:vml" xmlns:wp14="http://schemas.microsoft.com/office/word/2010/wordprocessingDrawing" xmlns:wp="http://schemas.openxmlformats.org/drawingml/2006/wordprocessingDrawing" xmlns:w10="urn:schemas-microsoft-com:office:word" xmlns:w="http://schemas.openxmlformats.org/wordprocessingml/2006/main" xmlns:w14="http://schemas.microsoft.com/office/word/2010/wordml" xmlns:w15="http://schemas.microsoft.com/office/word/2012/wordml" xmlns:w16cid="http://schemas.microsoft.com/office/word/2016/wordml/cid" xmlns:w16se="http://schemas.microsoft.com/office/word/2015/wordml/symex" xmlns:wpg="http://schemas.microsoft.com/office/word/2010/wordprocessingGroup" xmlns:wpi="http://schemas.microsoft.com/office/word/2010/wordprocessingInk" xmlns:wne="http://schemas.microsoft.com/office/word/2006/wordml" xmlns:wps="http://schemas.microsoft.com/office/word/2010/wordprocessingShape" mc:Ignorable="w14 w15 w16se w16cid wp14">
   <w:body>
-    <w:p>
-      <w:pPr>
-        <w:spacing w:after="412"/>
-        <w:ind w:left="2477" w:firstLine="0"/>
-        <w:jc w:val="left"/>
-      </w:pPr>
-      <w:proofErr w:type="spellStart"/>
-      <w:r>
-        <w:rPr>
-          <w:sz w:val="29"/>
-        </w:rPr>
-        <w:t>FlyingMongeese</w:t>
-      </w:r>
-      <w:proofErr w:type="spellEnd"/>
-      <w:r>
-        <w:rPr>
-          <w:sz w:val="29"/>
-        </w:rPr>
-        <w:t xml:space="preserve"> </w:t>
-      </w:r>
-      <w:r>
-        <w:rPr>
-          <w:rFonts w:ascii="Calibri" w:eastAsia="Calibri" w:hAnsi="Calibri" w:cs="Calibri"/>
-          <w:noProof/>
-          <w:sz w:val="22"/>
-        </w:rPr>
-        <mc:AlternateContent>
-          <mc:Choice Requires="wpg">
-            <w:drawing>
-              <wp:inline distT="0" distB="0" distL="0" distR="0" wp14:anchorId="139790CF" wp14:editId="389B0647">
-                <wp:extent cx="53518" cy="5055"/>
-                <wp:effectExtent l="0" t="0" r="0" b="0"/>
-                <wp:docPr id="1631" name="Group 1631"/>
-                <wp:cNvGraphicFramePr/>
-                <a:graphic xmlns:a="http://schemas.openxmlformats.org/drawingml/2006/main">
-                  <a:graphicData uri="http://schemas.microsoft.com/office/word/2010/wordprocessingGroup">
-                    <wpg:wgp>
-                      <wpg:cNvGrpSpPr/>
-                      <wpg:grpSpPr>
-                        <a:xfrm>
-                          <a:off x="0" y="0"/>
-                          <a:ext cx="53518" cy="5055"/>
-                          <a:chOff x="0" y="0"/>
-                          <a:chExt cx="53518" cy="5055"/>
-                        </a:xfrm>
-                      </wpg:grpSpPr>
-                      <wps:wsp>
-                        <wps:cNvPr id="7" name="Shape 7"/>
-                        <wps:cNvSpPr/>
-                        <wps:spPr>
-                          <a:xfrm>
-                            <a:off x="0" y="0"/>
-                            <a:ext cx="53518" cy="0"/>
-                          </a:xfrm>
-                          <a:custGeom>
-                            <a:avLst/>
-                            <a:gdLst/>
-                            <a:ahLst/>
-                            <a:cxnLst/>
-                            <a:rect l="0" t="0" r="0" b="0"/>
-                            <a:pathLst>
-                              <a:path w="53518">
-                                <a:moveTo>
-                                  <a:pt x="0" y="0"/>
-                                </a:moveTo>
-                                <a:lnTo>
-                                  <a:pt x="53518" y="0"/>
-                                </a:lnTo>
-                              </a:path>
-                            </a:pathLst>
-                          </a:custGeom>
-                          <a:ln w="5055" cap="flat">
-                            <a:miter lim="127000"/>
-                          </a:ln>
-                        </wps:spPr>
-                        <wps:style>
-                          <a:lnRef idx="1">
-                            <a:srgbClr val="000000"/>
-                          </a:lnRef>
-                          <a:fillRef idx="0">
-                            <a:srgbClr val="000000">
-                              <a:alpha val="0"/>
-                            </a:srgbClr>
-                          </a:fillRef>
-                          <a:effectRef idx="0">
-                            <a:scrgbClr r="0" g="0" b="0"/>
-                          </a:effectRef>
-                          <a:fontRef idx="none"/>
-                        </wps:style>
-                        <wps:bodyPr/>
-                      </wps:wsp>
-                    </wpg:wgp>
-                  </a:graphicData>
-                </a:graphic>
-              </wp:inline>
-            </w:drawing>
-          </mc:Choice>
-          <mc:Fallback xmlns:a="http://schemas.openxmlformats.org/drawingml/2006/main">
-            <w:pict>
-              <v:group id="Group 1631" style="width:4.21399pt;height:0.398pt;mso-position-horizontal-relative:char;mso-position-vertical-relative:line" coordsize="535,50">
-                <v:shape id="Shape 7" style="position:absolute;width:535;height:0;left:0;top:0;" coordsize="53518,0" path="m0,0l53518,0">
-                  <v:stroke weight="0.398pt" endcap="flat" joinstyle="miter" miterlimit="10" on="true" color="#000000"/>
-                  <v:fill on="false" color="#000000" opacity="0"/>
-                </v:shape>
-              </v:group>
-            </w:pict>
-          </mc:Fallback>
-        </mc:AlternateContent>
-      </w:r>
-      <w:r>
-        <w:rPr>
-          <w:sz w:val="29"/>
-        </w:rPr>
-        <w:t xml:space="preserve">Deliverable 2 </w:t>
-      </w:r>
-      <w:r>
-        <w:rPr>
-          <w:rFonts w:ascii="Calibri" w:eastAsia="Calibri" w:hAnsi="Calibri" w:cs="Calibri"/>
-          <w:noProof/>
-          <w:sz w:val="22"/>
-        </w:rPr>
-        <mc:AlternateContent>
-          <mc:Choice Requires="wpg">
-            <w:drawing>
-              <wp:inline distT="0" distB="0" distL="0" distR="0" wp14:anchorId="2E4CAAA9" wp14:editId="4E3BD934">
-                <wp:extent cx="53518" cy="5055"/>
-                <wp:effectExtent l="0" t="0" r="0" b="0"/>
-                <wp:docPr id="1632" name="Group 1632"/>
-                <wp:cNvGraphicFramePr/>
-                <a:graphic xmlns:a="http://schemas.openxmlformats.org/drawingml/2006/main">
-                  <a:graphicData uri="http://schemas.microsoft.com/office/word/2010/wordprocessingGroup">
-                    <wpg:wgp>
-                      <wpg:cNvGrpSpPr/>
-                      <wpg:grpSpPr>
-                        <a:xfrm>
-                          <a:off x="0" y="0"/>
-                          <a:ext cx="53518" cy="5055"/>
-                          <a:chOff x="0" y="0"/>
-                          <a:chExt cx="53518" cy="5055"/>
-                        </a:xfrm>
-                      </wpg:grpSpPr>
-                      <wps:wsp>
-                        <wps:cNvPr id="11" name="Shape 11"/>
-                        <wps:cNvSpPr/>
-                        <wps:spPr>
-                          <a:xfrm>
-                            <a:off x="0" y="0"/>
-                            <a:ext cx="53518" cy="0"/>
-                          </a:xfrm>
-                          <a:custGeom>
-                            <a:avLst/>
-                            <a:gdLst/>
-                            <a:ahLst/>
-                            <a:cxnLst/>
-                            <a:rect l="0" t="0" r="0" b="0"/>
-                            <a:pathLst>
-                              <a:path w="53518">
-                                <a:moveTo>
-                                  <a:pt x="0" y="0"/>
-                                </a:moveTo>
-                                <a:lnTo>
-                                  <a:pt x="53518" y="0"/>
-                                </a:lnTo>
-                              </a:path>
-                            </a:pathLst>
-                          </a:custGeom>
-                          <a:ln w="5055" cap="flat">
-                            <a:miter lim="127000"/>
-                          </a:ln>
-                        </wps:spPr>
-                        <wps:style>
-                          <a:lnRef idx="1">
-                            <a:srgbClr val="000000"/>
-                          </a:lnRef>
-                          <a:fillRef idx="0">
-                            <a:srgbClr val="000000">
-                              <a:alpha val="0"/>
-                            </a:srgbClr>
-                          </a:fillRef>
-                          <a:effectRef idx="0">
-                            <a:scrgbClr r="0" g="0" b="0"/>
-                          </a:effectRef>
-                          <a:fontRef idx="none"/>
-                        </wps:style>
-                        <wps:bodyPr/>
-                      </wps:wsp>
-                    </wpg:wgp>
-                  </a:graphicData>
-                </a:graphic>
-              </wp:inline>
-            </w:drawing>
-          </mc:Choice>
-          <mc:Fallback xmlns:a="http://schemas.openxmlformats.org/drawingml/2006/main">
-            <w:pict>
-              <v:group id="Group 1632" style="width:4.21399pt;height:0.398pt;mso-position-horizontal-relative:char;mso-position-vertical-relative:line" coordsize="535,50">
-                <v:shape id="Shape 11" style="position:absolute;width:535;height:0;left:0;top:0;" coordsize="53518,0" path="m0,0l53518,0">
-                  <v:stroke weight="0.398pt" endcap="flat" joinstyle="miter" miterlimit="10" on="true" color="#000000"/>
-                  <v:fill on="false" color="#000000" opacity="0"/>
-                </v:shape>
-              </v:group>
-            </w:pict>
-          </mc:Fallback>
-        </mc:AlternateContent>
-      </w:r>
-      <w:r>
-        <w:rPr>
-          <w:sz w:val="29"/>
-        </w:rPr>
-        <w:t>URN</w:t>
-      </w:r>
-    </w:p>
-    <w:p>
-      <w:pPr>
-        <w:spacing w:after="947"/>
-        <w:ind w:left="0" w:firstLine="0"/>
-        <w:jc w:val="center"/>
-      </w:pPr>
-      <w:proofErr w:type="spellStart"/>
-      <w:r>
-        <w:rPr>
-          <w:sz w:val="24"/>
-        </w:rPr>
-        <w:t>xujia</w:t>
-      </w:r>
-      <w:proofErr w:type="spellEnd"/>
-      <w:r>
-        <w:rPr>
-          <w:sz w:val="24"/>
-        </w:rPr>
-        <w:t xml:space="preserve"> </w:t>
-      </w:r>
-      <w:proofErr w:type="spellStart"/>
-      <w:r>
-        <w:rPr>
-          <w:sz w:val="24"/>
-        </w:rPr>
-        <w:t>wu</w:t>
-      </w:r>
-      <w:proofErr w:type="spellEnd"/>
-    </w:p>
     <w:p>
       <w:pPr>
         <w:tabs>
@@ -249,120 +9,233 @@
         </w:tabs>
         <w:spacing w:after="358" w:line="264" w:lineRule="auto"/>
         <w:ind w:left="-15" w:firstLine="0"/>
+        <w:jc w:val="center"/>
+        <w:rPr>
+          <w:rFonts w:ascii="Times New Roman" w:hAnsi="Times New Roman" w:cs="Times New Roman"/>
+          <w:b/>
+          <w:sz w:val="28"/>
+          <w:szCs w:val="28"/>
+        </w:rPr>
+      </w:pPr>
+      <w:r>
+        <w:rPr>
+          <w:rFonts w:ascii="Times New Roman" w:hAnsi="Times New Roman" w:cs="Times New Roman"/>
+          <w:b/>
+          <w:sz w:val="28"/>
+          <w:szCs w:val="28"/>
+        </w:rPr>
+        <w:t>GRL and UCM Models</w:t>
+      </w:r>
+    </w:p>
+    <w:p>
+      <w:pPr>
+        <w:pStyle w:val="ListParagraph"/>
+        <w:numPr>
+          <w:ilvl w:val="0"/>
+          <w:numId w:val="3"/>
+        </w:numPr>
+        <w:tabs>
+          <w:tab w:val="center" w:pos="4518"/>
+        </w:tabs>
+        <w:spacing w:after="358" w:line="264" w:lineRule="auto"/>
         <w:jc w:val="left"/>
-      </w:pPr>
-      <w:r>
-        <w:rPr>
+        <w:rPr>
+          <w:rFonts w:ascii="Times New Roman" w:hAnsi="Times New Roman" w:cs="Times New Roman"/>
+          <w:sz w:val="24"/>
+          <w:szCs w:val="24"/>
+        </w:rPr>
+      </w:pPr>
+      <w:r>
+        <w:rPr>
+          <w:rFonts w:ascii="Times New Roman" w:hAnsi="Times New Roman" w:cs="Times New Roman"/>
           <w:b/>
-          <w:sz w:val="29"/>
-        </w:rPr>
-        <w:t>1</w:t>
-      </w:r>
-      <w:r>
-        <w:rPr>
+          <w:sz w:val="24"/>
+          <w:szCs w:val="24"/>
+        </w:rPr>
+        <w:t xml:space="preserve">GRL models in </w:t>
+      </w:r>
+      <w:proofErr w:type="spellStart"/>
+      <w:r>
+        <w:rPr>
+          <w:rFonts w:ascii="Times New Roman" w:hAnsi="Times New Roman" w:cs="Times New Roman"/>
           <w:b/>
-          <w:sz w:val="29"/>
-        </w:rPr>
-        <w:tab/>
-        <w:t xml:space="preserve">Develop GRL </w:t>
-      </w:r>
-      <w:bookmarkStart w:id="0" w:name="_GoBack"/>
-      <w:bookmarkEnd w:id="0"/>
-      <w:r>
-        <w:rPr>
+          <w:sz w:val="24"/>
+          <w:szCs w:val="24"/>
+        </w:rPr>
+        <w:t>jUCMNav</w:t>
+      </w:r>
+      <w:proofErr w:type="spellEnd"/>
+      <w:r>
+        <w:rPr>
+          <w:rFonts w:ascii="Times New Roman" w:hAnsi="Times New Roman" w:cs="Times New Roman"/>
           <w:b/>
-          <w:sz w:val="29"/>
-        </w:rPr>
-        <w:t xml:space="preserve">models in </w:t>
-      </w:r>
+          <w:sz w:val="24"/>
+          <w:szCs w:val="24"/>
+        </w:rPr>
+        <w:t xml:space="preserve"> for each of the actors</w:t>
+      </w:r>
+    </w:p>
+    <w:p>
+      <w:pPr>
+        <w:ind w:left="-5"/>
+        <w:rPr>
+          <w:rFonts w:ascii="Times New Roman" w:hAnsi="Times New Roman" w:cs="Times New Roman"/>
+          <w:sz w:val="24"/>
+          <w:szCs w:val="24"/>
+        </w:rPr>
+      </w:pPr>
+      <w:r>
+        <w:rPr>
+          <w:rFonts w:ascii="Times New Roman" w:hAnsi="Times New Roman" w:cs="Times New Roman"/>
+          <w:sz w:val="24"/>
+          <w:szCs w:val="24"/>
+        </w:rPr>
+        <w:t>For developers:</w:t>
+      </w:r>
+    </w:p>
+    <w:p>
+      <w:pPr>
+        <w:ind w:left="-5"/>
+        <w:rPr>
+          <w:rFonts w:ascii="Times New Roman" w:hAnsi="Times New Roman" w:cs="Times New Roman"/>
+          <w:sz w:val="24"/>
+          <w:szCs w:val="24"/>
+        </w:rPr>
+      </w:pPr>
       <w:proofErr w:type="spellStart"/>
       <w:r>
         <w:rPr>
-          <w:b/>
-          <w:sz w:val="29"/>
-        </w:rPr>
-        <w:t>jUCMNav</w:t>
+          <w:rFonts w:ascii="Times New Roman" w:hAnsi="Times New Roman" w:cs="Times New Roman"/>
+          <w:sz w:val="24"/>
+          <w:szCs w:val="24"/>
+        </w:rPr>
+        <w:t>Softgoal</w:t>
       </w:r>
       <w:proofErr w:type="spellEnd"/>
       <w:r>
         <w:rPr>
-          <w:b/>
-          <w:sz w:val="29"/>
-        </w:rPr>
-        <w:t xml:space="preserve"> for each of the actors</w:t>
+          <w:rFonts w:ascii="Times New Roman" w:hAnsi="Times New Roman" w:cs="Times New Roman"/>
+          <w:sz w:val="24"/>
+          <w:szCs w:val="24"/>
+        </w:rPr>
+        <w:t>: pass the class with A.</w:t>
       </w:r>
     </w:p>
     <w:p>
       <w:pPr>
         <w:ind w:left="-5"/>
-      </w:pPr>
-      <w:r>
-        <w:t>For developers:</w:t>
+        <w:rPr>
+          <w:rFonts w:ascii="Times New Roman" w:hAnsi="Times New Roman" w:cs="Times New Roman"/>
+          <w:sz w:val="24"/>
+          <w:szCs w:val="24"/>
+        </w:rPr>
+      </w:pPr>
+      <w:proofErr w:type="spellStart"/>
+      <w:r>
+        <w:rPr>
+          <w:rFonts w:ascii="Times New Roman" w:hAnsi="Times New Roman" w:cs="Times New Roman"/>
+          <w:sz w:val="24"/>
+          <w:szCs w:val="24"/>
+        </w:rPr>
+        <w:t>Softgoal</w:t>
+      </w:r>
+      <w:proofErr w:type="spellEnd"/>
+      <w:r>
+        <w:rPr>
+          <w:rFonts w:ascii="Times New Roman" w:hAnsi="Times New Roman" w:cs="Times New Roman"/>
+          <w:sz w:val="24"/>
+          <w:szCs w:val="24"/>
+        </w:rPr>
+        <w:t>: protect privacy</w:t>
       </w:r>
     </w:p>
     <w:p>
       <w:pPr>
         <w:ind w:left="-5"/>
-      </w:pPr>
-      <w:proofErr w:type="spellStart"/>
-      <w:r>
-        <w:t>Softgoal</w:t>
-      </w:r>
-      <w:proofErr w:type="spellEnd"/>
-      <w:r>
-        <w:t>: pass the class with A.</w:t>
+        <w:rPr>
+          <w:rFonts w:ascii="Times New Roman" w:hAnsi="Times New Roman" w:cs="Times New Roman"/>
+          <w:sz w:val="24"/>
+          <w:szCs w:val="24"/>
+        </w:rPr>
+      </w:pPr>
+      <w:r>
+        <w:rPr>
+          <w:rFonts w:ascii="Times New Roman" w:hAnsi="Times New Roman" w:cs="Times New Roman"/>
+          <w:sz w:val="24"/>
+          <w:szCs w:val="24"/>
+        </w:rPr>
+        <w:t>Goal: minimize development cost.</w:t>
       </w:r>
     </w:p>
     <w:p>
       <w:pPr>
         <w:ind w:left="-5"/>
-      </w:pPr>
-      <w:proofErr w:type="spellStart"/>
-      <w:r>
-        <w:t>Softgoal</w:t>
-      </w:r>
-      <w:proofErr w:type="spellEnd"/>
-      <w:r>
-        <w:t>: protect privacy</w:t>
+        <w:rPr>
+          <w:rFonts w:ascii="Times New Roman" w:hAnsi="Times New Roman" w:cs="Times New Roman"/>
+          <w:sz w:val="24"/>
+          <w:szCs w:val="24"/>
+        </w:rPr>
+      </w:pPr>
+      <w:r>
+        <w:rPr>
+          <w:rFonts w:ascii="Times New Roman" w:hAnsi="Times New Roman" w:cs="Times New Roman"/>
+          <w:sz w:val="24"/>
+          <w:szCs w:val="24"/>
+        </w:rPr>
+        <w:t>Goal: satisfy the business owners’ need</w:t>
       </w:r>
     </w:p>
     <w:p>
       <w:pPr>
         <w:ind w:left="-5"/>
-      </w:pPr>
-      <w:r>
-        <w:t>Goal: minimize development cost.</w:t>
+        <w:rPr>
+          <w:rFonts w:ascii="Times New Roman" w:hAnsi="Times New Roman" w:cs="Times New Roman"/>
+          <w:sz w:val="24"/>
+          <w:szCs w:val="24"/>
+        </w:rPr>
+      </w:pPr>
+      <w:r>
+        <w:rPr>
+          <w:rFonts w:ascii="Times New Roman" w:hAnsi="Times New Roman" w:cs="Times New Roman"/>
+          <w:sz w:val="24"/>
+          <w:szCs w:val="24"/>
+        </w:rPr>
+        <w:t>Goal: protect privacy</w:t>
       </w:r>
     </w:p>
     <w:p>
       <w:pPr>
         <w:ind w:left="-5"/>
-      </w:pPr>
-      <w:r>
-        <w:t>Goal: satisfy the business owners’ need</w:t>
+        <w:rPr>
+          <w:rFonts w:ascii="Times New Roman" w:hAnsi="Times New Roman" w:cs="Times New Roman"/>
+          <w:sz w:val="24"/>
+          <w:szCs w:val="24"/>
+        </w:rPr>
+      </w:pPr>
+      <w:r>
+        <w:rPr>
+          <w:rFonts w:ascii="Times New Roman" w:hAnsi="Times New Roman" w:cs="Times New Roman"/>
+          <w:sz w:val="24"/>
+          <w:szCs w:val="24"/>
+        </w:rPr>
+        <w:t>Task: data analysis</w:t>
       </w:r>
     </w:p>
     <w:p>
       <w:pPr>
         <w:ind w:left="-5"/>
-      </w:pPr>
-      <w:r>
-        <w:t>Goal: protect privacy</w:t>
-      </w:r>
-    </w:p>
-    <w:p>
-      <w:pPr>
-        <w:ind w:left="-5"/>
-      </w:pPr>
-      <w:r>
-        <w:t>Task: data analysis</w:t>
-      </w:r>
-    </w:p>
-    <w:p>
-      <w:pPr>
-        <w:ind w:left="-5"/>
-      </w:pPr>
-      <w:r>
+        <w:rPr>
+          <w:rFonts w:ascii="Times New Roman" w:hAnsi="Times New Roman" w:cs="Times New Roman"/>
+          <w:sz w:val="24"/>
+          <w:szCs w:val="24"/>
+        </w:rPr>
+      </w:pPr>
+      <w:r>
+        <w:rPr>
+          <w:rFonts w:ascii="Times New Roman" w:hAnsi="Times New Roman" w:cs="Times New Roman"/>
+          <w:sz w:val="24"/>
+          <w:szCs w:val="24"/>
+        </w:rPr>
         <w:t>Task: output the predicate gross sale</w:t>
       </w:r>
     </w:p>
@@ -370,25 +243,62 @@
       <w:pPr>
         <w:spacing w:after="0"/>
         <w:ind w:left="-5"/>
-      </w:pPr>
-      <w:r>
+        <w:rPr>
+          <w:rFonts w:ascii="Times New Roman" w:hAnsi="Times New Roman" w:cs="Times New Roman"/>
+          <w:sz w:val="24"/>
+          <w:szCs w:val="24"/>
+        </w:rPr>
+      </w:pPr>
+      <w:r>
+        <w:rPr>
+          <w:rFonts w:ascii="Times New Roman" w:hAnsi="Times New Roman" w:cs="Times New Roman"/>
+          <w:sz w:val="24"/>
+          <w:szCs w:val="24"/>
+        </w:rPr>
         <w:t>Resource: the input data</w:t>
       </w:r>
     </w:p>
     <w:p>
       <w:pPr>
+        <w:spacing w:after="0"/>
+        <w:ind w:left="-5"/>
+        <w:rPr>
+          <w:rFonts w:ascii="Times New Roman" w:hAnsi="Times New Roman" w:cs="Times New Roman"/>
+          <w:sz w:val="24"/>
+          <w:szCs w:val="24"/>
+        </w:rPr>
+      </w:pPr>
+    </w:p>
+    <w:p>
+      <w:pPr>
         <w:spacing w:after="778"/>
         <w:ind w:left="0" w:firstLine="0"/>
         <w:jc w:val="left"/>
-      </w:pPr>
-      <w:r>
-        <w:rPr>
+        <w:rPr>
+          <w:rFonts w:ascii="Times New Roman" w:hAnsi="Times New Roman" w:cs="Times New Roman"/>
+          <w:sz w:val="24"/>
+          <w:szCs w:val="24"/>
+        </w:rPr>
+      </w:pPr>
+      <w:r>
+        <w:rPr>
+          <w:rFonts w:ascii="Times New Roman" w:hAnsi="Times New Roman" w:cs="Times New Roman"/>
           <w:noProof/>
+          <w:sz w:val="24"/>
+          <w:szCs w:val="24"/>
         </w:rPr>
         <w:drawing>
-          <wp:inline distT="0" distB="0" distL="0" distR="0" wp14:anchorId="6908887D" wp14:editId="07691322">
-            <wp:extent cx="3615690" cy="2076450"/>
-            <wp:effectExtent l="0" t="0" r="0" b="0"/>
+          <wp:anchor distT="0" distB="0" distL="114300" distR="114300" simplePos="0" relativeHeight="251659264" behindDoc="0" locked="0" layoutInCell="1" allowOverlap="1" wp14:anchorId="6908887D" wp14:editId="508EF88E">
+            <wp:simplePos x="0" y="0"/>
+            <wp:positionH relativeFrom="margin">
+              <wp:align>center</wp:align>
+            </wp:positionH>
+            <wp:positionV relativeFrom="paragraph">
+              <wp:posOffset>49530</wp:posOffset>
+            </wp:positionV>
+            <wp:extent cx="4781550" cy="2895600"/>
+            <wp:effectExtent l="76200" t="76200" r="133350" b="133350"/>
+            <wp:wrapSquare wrapText="bothSides"/>
             <wp:docPr id="25" name="Picture 25"/>
             <wp:cNvGraphicFramePr/>
             <a:graphic xmlns:a="http://schemas.openxmlformats.org/drawingml/2006/main">
@@ -399,7 +309,13 @@
                     <pic:cNvPicPr/>
                   </pic:nvPicPr>
                   <pic:blipFill>
-                    <a:blip r:embed="rId7"/>
+                    <a:blip r:embed="rId7">
+                      <a:extLst>
+                        <a:ext uri="{28A0092B-C50C-407E-A947-70E740481C1C}">
+                          <a14:useLocalDpi xmlns:a14="http://schemas.microsoft.com/office/drawing/2010/main" val="0"/>
+                        </a:ext>
+                      </a:extLst>
+                    </a:blip>
                     <a:stretch>
                       <a:fillRect/>
                     </a:stretch>
@@ -407,45 +323,276 @@
                   <pic:spPr>
                     <a:xfrm>
                       <a:off x="0" y="0"/>
-                      <a:ext cx="3615690" cy="2076450"/>
+                      <a:ext cx="4781550" cy="2895600"/>
                     </a:xfrm>
                     <a:prstGeom prst="rect">
                       <a:avLst/>
                     </a:prstGeom>
+                    <a:ln w="38100" cap="sq">
+                      <a:solidFill>
+                        <a:srgbClr val="000000"/>
+                      </a:solidFill>
+                      <a:prstDash val="solid"/>
+                      <a:miter lim="800000"/>
+                    </a:ln>
+                    <a:effectLst>
+                      <a:outerShdw blurRad="50800" dist="38100" dir="2700000" algn="tl" rotWithShape="0">
+                        <a:srgbClr val="000000">
+                          <a:alpha val="43000"/>
+                        </a:srgbClr>
+                      </a:outerShdw>
+                    </a:effectLst>
                   </pic:spPr>
                 </pic:pic>
               </a:graphicData>
             </a:graphic>
-          </wp:inline>
+            <wp14:sizeRelH relativeFrom="margin">
+              <wp14:pctWidth>0</wp14:pctWidth>
+            </wp14:sizeRelH>
+            <wp14:sizeRelV relativeFrom="margin">
+              <wp14:pctHeight>0</wp14:pctHeight>
+            </wp14:sizeRelV>
+          </wp:anchor>
         </w:drawing>
       </w:r>
     </w:p>
     <w:p>
       <w:pPr>
+        <w:rPr>
+          <w:rFonts w:ascii="Times New Roman" w:hAnsi="Times New Roman" w:cs="Times New Roman"/>
+          <w:sz w:val="24"/>
+          <w:szCs w:val="24"/>
+        </w:rPr>
+      </w:pPr>
+    </w:p>
+    <w:p>
+      <w:pPr>
+        <w:rPr>
+          <w:rFonts w:ascii="Times New Roman" w:hAnsi="Times New Roman" w:cs="Times New Roman"/>
+          <w:sz w:val="24"/>
+          <w:szCs w:val="24"/>
+        </w:rPr>
+      </w:pPr>
+    </w:p>
+    <w:p>
+      <w:pPr>
+        <w:rPr>
+          <w:rFonts w:ascii="Times New Roman" w:hAnsi="Times New Roman" w:cs="Times New Roman"/>
+          <w:sz w:val="24"/>
+          <w:szCs w:val="24"/>
+        </w:rPr>
+      </w:pPr>
+    </w:p>
+    <w:p>
+      <w:pPr>
+        <w:tabs>
+          <w:tab w:val="left" w:pos="1068"/>
+        </w:tabs>
+        <w:rPr>
+          <w:rFonts w:ascii="Times New Roman" w:hAnsi="Times New Roman" w:cs="Times New Roman"/>
+          <w:sz w:val="24"/>
+          <w:szCs w:val="24"/>
+        </w:rPr>
+      </w:pPr>
+      <w:r>
+        <w:rPr>
+          <w:rFonts w:ascii="Times New Roman" w:hAnsi="Times New Roman" w:cs="Times New Roman"/>
+          <w:sz w:val="24"/>
+          <w:szCs w:val="24"/>
+        </w:rPr>
+        <w:tab/>
+      </w:r>
+      <w:r>
+        <w:rPr>
+          <w:rFonts w:ascii="Times New Roman" w:hAnsi="Times New Roman" w:cs="Times New Roman"/>
+          <w:sz w:val="24"/>
+          <w:szCs w:val="24"/>
+        </w:rPr>
+        <w:tab/>
+      </w:r>
+    </w:p>
+    <w:p>
+      <w:pPr>
+        <w:tabs>
+          <w:tab w:val="left" w:pos="1068"/>
+        </w:tabs>
+        <w:rPr>
+          <w:rFonts w:ascii="Times New Roman" w:hAnsi="Times New Roman" w:cs="Times New Roman"/>
+          <w:sz w:val="24"/>
+          <w:szCs w:val="24"/>
+        </w:rPr>
+      </w:pPr>
+    </w:p>
+    <w:p>
+      <w:pPr>
+        <w:tabs>
+          <w:tab w:val="left" w:pos="1068"/>
+        </w:tabs>
+        <w:rPr>
+          <w:rFonts w:ascii="Times New Roman" w:hAnsi="Times New Roman" w:cs="Times New Roman"/>
+          <w:sz w:val="24"/>
+          <w:szCs w:val="24"/>
+        </w:rPr>
+      </w:pPr>
+    </w:p>
+    <w:p>
+      <w:pPr>
+        <w:tabs>
+          <w:tab w:val="left" w:pos="1068"/>
+        </w:tabs>
+        <w:rPr>
+          <w:rFonts w:ascii="Times New Roman" w:hAnsi="Times New Roman" w:cs="Times New Roman"/>
+          <w:sz w:val="24"/>
+          <w:szCs w:val="24"/>
+        </w:rPr>
+      </w:pPr>
+    </w:p>
+    <w:p>
+      <w:pPr>
+        <w:tabs>
+          <w:tab w:val="left" w:pos="1068"/>
+        </w:tabs>
+        <w:rPr>
+          <w:rFonts w:ascii="Times New Roman" w:hAnsi="Times New Roman" w:cs="Times New Roman"/>
+          <w:sz w:val="24"/>
+          <w:szCs w:val="24"/>
+        </w:rPr>
+      </w:pPr>
+    </w:p>
+    <w:p>
+      <w:pPr>
+        <w:tabs>
+          <w:tab w:val="left" w:pos="1068"/>
+        </w:tabs>
+        <w:rPr>
+          <w:rFonts w:ascii="Times New Roman" w:hAnsi="Times New Roman" w:cs="Times New Roman"/>
+          <w:sz w:val="24"/>
+          <w:szCs w:val="24"/>
+        </w:rPr>
+      </w:pPr>
+    </w:p>
+    <w:p>
+      <w:pPr>
+        <w:tabs>
+          <w:tab w:val="left" w:pos="1068"/>
+        </w:tabs>
+        <w:rPr>
+          <w:rFonts w:ascii="Times New Roman" w:hAnsi="Times New Roman" w:cs="Times New Roman"/>
+          <w:sz w:val="24"/>
+          <w:szCs w:val="24"/>
+        </w:rPr>
+      </w:pPr>
+    </w:p>
+    <w:p>
+      <w:pPr>
+        <w:tabs>
+          <w:tab w:val="left" w:pos="1068"/>
+        </w:tabs>
+        <w:rPr>
+          <w:rFonts w:ascii="Times New Roman" w:hAnsi="Times New Roman" w:cs="Times New Roman"/>
+          <w:sz w:val="24"/>
+          <w:szCs w:val="24"/>
+        </w:rPr>
+      </w:pPr>
+    </w:p>
+    <w:p>
+      <w:pPr>
+        <w:tabs>
+          <w:tab w:val="left" w:pos="1068"/>
+        </w:tabs>
+        <w:rPr>
+          <w:rFonts w:ascii="Times New Roman" w:hAnsi="Times New Roman" w:cs="Times New Roman"/>
+          <w:sz w:val="24"/>
+          <w:szCs w:val="24"/>
+        </w:rPr>
+      </w:pPr>
+    </w:p>
+    <w:p>
+      <w:pPr>
+        <w:tabs>
+          <w:tab w:val="left" w:pos="1068"/>
+        </w:tabs>
+        <w:rPr>
+          <w:rFonts w:ascii="Times New Roman" w:hAnsi="Times New Roman" w:cs="Times New Roman"/>
+          <w:sz w:val="24"/>
+          <w:szCs w:val="24"/>
+        </w:rPr>
+      </w:pPr>
+    </w:p>
+    <w:p>
+      <w:pPr>
+        <w:spacing w:after="778"/>
+        <w:ind w:left="0" w:firstLine="0"/>
+        <w:jc w:val="left"/>
+        <w:rPr>
+          <w:rFonts w:ascii="Times New Roman" w:hAnsi="Times New Roman" w:cs="Times New Roman"/>
+          <w:sz w:val="24"/>
+          <w:szCs w:val="24"/>
+        </w:rPr>
+      </w:pPr>
+    </w:p>
+    <w:p>
+      <w:pPr>
+        <w:ind w:left="0" w:firstLine="0"/>
+        <w:rPr>
+          <w:rFonts w:ascii="Times New Roman" w:hAnsi="Times New Roman" w:cs="Times New Roman"/>
+          <w:sz w:val="24"/>
+          <w:szCs w:val="24"/>
+        </w:rPr>
+      </w:pPr>
+      <w:r>
+        <w:rPr>
+          <w:rFonts w:ascii="Times New Roman" w:hAnsi="Times New Roman" w:cs="Times New Roman"/>
+          <w:sz w:val="24"/>
+          <w:szCs w:val="24"/>
+        </w:rPr>
+        <w:lastRenderedPageBreak/>
+        <w:t>For employees:</w:t>
+      </w:r>
+    </w:p>
+    <w:p>
+      <w:pPr>
         <w:ind w:left="-5"/>
-      </w:pPr>
-      <w:r>
-        <w:t>For employees:</w:t>
+        <w:rPr>
+          <w:rFonts w:ascii="Times New Roman" w:hAnsi="Times New Roman" w:cs="Times New Roman"/>
+          <w:sz w:val="24"/>
+          <w:szCs w:val="24"/>
+        </w:rPr>
+      </w:pPr>
+      <w:proofErr w:type="spellStart"/>
+      <w:r>
+        <w:rPr>
+          <w:rFonts w:ascii="Times New Roman" w:hAnsi="Times New Roman" w:cs="Times New Roman"/>
+          <w:sz w:val="24"/>
+          <w:szCs w:val="24"/>
+        </w:rPr>
+        <w:t>Softgoal</w:t>
+      </w:r>
+      <w:proofErr w:type="spellEnd"/>
+      <w:r>
+        <w:rPr>
+          <w:rFonts w:ascii="Times New Roman" w:hAnsi="Times New Roman" w:cs="Times New Roman"/>
+          <w:sz w:val="24"/>
+          <w:szCs w:val="24"/>
+        </w:rPr>
+        <w:t>: get higher salary</w:t>
       </w:r>
     </w:p>
     <w:p>
       <w:pPr>
         <w:ind w:left="-5"/>
-      </w:pPr>
-      <w:proofErr w:type="spellStart"/>
-      <w:r>
-        <w:t>Softgoal</w:t>
-      </w:r>
-      <w:proofErr w:type="spellEnd"/>
-      <w:r>
-        <w:t>: get higher salary</w:t>
-      </w:r>
-    </w:p>
-    <w:p>
-      <w:pPr>
-        <w:ind w:left="-5"/>
-      </w:pPr>
-      <w:r>
+        <w:rPr>
+          <w:rFonts w:ascii="Times New Roman" w:hAnsi="Times New Roman" w:cs="Times New Roman"/>
+          <w:sz w:val="24"/>
+          <w:szCs w:val="24"/>
+        </w:rPr>
+      </w:pPr>
+      <w:r>
+        <w:rPr>
+          <w:rFonts w:ascii="Times New Roman" w:hAnsi="Times New Roman" w:cs="Times New Roman"/>
+          <w:sz w:val="24"/>
+          <w:szCs w:val="24"/>
+        </w:rPr>
         <w:t>Goal: let the business owner get more profit</w:t>
       </w:r>
     </w:p>
@@ -453,29 +600,43 @@
       <w:pPr>
         <w:spacing w:line="407" w:lineRule="auto"/>
         <w:ind w:left="-5" w:right="5702"/>
-      </w:pPr>
-      <w:r>
-        <w:t>Task: input the daily gross sales Resource: the input gross s</w:t>
-      </w:r>
-      <w:r>
-        <w:t>ales</w:t>
+        <w:rPr>
+          <w:rFonts w:ascii="Times New Roman" w:hAnsi="Times New Roman" w:cs="Times New Roman"/>
+          <w:sz w:val="24"/>
+          <w:szCs w:val="24"/>
+        </w:rPr>
+      </w:pPr>
+      <w:r>
+        <w:rPr>
+          <w:rFonts w:ascii="Times New Roman" w:hAnsi="Times New Roman" w:cs="Times New Roman"/>
+          <w:sz w:val="24"/>
+          <w:szCs w:val="24"/>
+        </w:rPr>
+        <w:t>Task: input the daily gross sales Resource: the input gross sales</w:t>
       </w:r>
     </w:p>
     <w:p>
       <w:pPr>
         <w:spacing w:after="778"/>
         <w:ind w:left="0" w:firstLine="0"/>
-        <w:jc w:val="left"/>
-      </w:pPr>
-      <w:r>
-        <w:rPr>
+        <w:jc w:val="center"/>
+        <w:rPr>
+          <w:rFonts w:ascii="Times New Roman" w:hAnsi="Times New Roman" w:cs="Times New Roman"/>
+          <w:sz w:val="24"/>
+          <w:szCs w:val="24"/>
+        </w:rPr>
+      </w:pPr>
+      <w:r>
+        <w:rPr>
+          <w:rFonts w:ascii="Times New Roman" w:hAnsi="Times New Roman" w:cs="Times New Roman"/>
           <w:noProof/>
-        </w:rPr>
-        <w:lastRenderedPageBreak/>
+          <w:sz w:val="24"/>
+          <w:szCs w:val="24"/>
+        </w:rPr>
         <w:drawing>
-          <wp:inline distT="0" distB="0" distL="0" distR="0" wp14:anchorId="650FAC28" wp14:editId="254C6C33">
-            <wp:extent cx="2952750" cy="2038350"/>
-            <wp:effectExtent l="0" t="0" r="0" b="0"/>
+          <wp:inline distT="0" distB="0" distL="0" distR="0" wp14:anchorId="650FAC28" wp14:editId="61F6A5B8">
+            <wp:extent cx="4899660" cy="3124200"/>
+            <wp:effectExtent l="76200" t="76200" r="129540" b="133350"/>
             <wp:docPr id="37" name="Picture 37"/>
             <wp:cNvGraphicFramePr/>
             <a:graphic xmlns:a="http://schemas.openxmlformats.org/drawingml/2006/main">
@@ -494,11 +655,25 @@
                   <pic:spPr>
                     <a:xfrm>
                       <a:off x="0" y="0"/>
-                      <a:ext cx="2952750" cy="2038350"/>
+                      <a:ext cx="4899660" cy="3124200"/>
                     </a:xfrm>
                     <a:prstGeom prst="rect">
                       <a:avLst/>
                     </a:prstGeom>
+                    <a:ln w="38100" cap="sq">
+                      <a:solidFill>
+                        <a:srgbClr val="000000"/>
+                      </a:solidFill>
+                      <a:prstDash val="solid"/>
+                      <a:miter lim="800000"/>
+                    </a:ln>
+                    <a:effectLst>
+                      <a:outerShdw blurRad="50800" dist="38100" dir="2700000" algn="tl" rotWithShape="0">
+                        <a:srgbClr val="000000">
+                          <a:alpha val="43000"/>
+                        </a:srgbClr>
+                      </a:outerShdw>
+                    </a:effectLst>
                   </pic:spPr>
                 </pic:pic>
               </a:graphicData>
@@ -509,59 +684,194 @@
     </w:p>
     <w:p>
       <w:pPr>
+        <w:spacing w:after="778"/>
+        <w:ind w:left="0" w:firstLine="0"/>
+        <w:jc w:val="left"/>
+        <w:rPr>
+          <w:rFonts w:ascii="Times New Roman" w:hAnsi="Times New Roman" w:cs="Times New Roman"/>
+          <w:sz w:val="24"/>
+          <w:szCs w:val="24"/>
+        </w:rPr>
+      </w:pPr>
+    </w:p>
+    <w:p>
+      <w:pPr>
+        <w:spacing w:after="778"/>
+        <w:ind w:left="0" w:firstLine="0"/>
+        <w:jc w:val="left"/>
+        <w:rPr>
+          <w:rFonts w:ascii="Times New Roman" w:hAnsi="Times New Roman" w:cs="Times New Roman"/>
+          <w:sz w:val="24"/>
+          <w:szCs w:val="24"/>
+        </w:rPr>
+      </w:pPr>
+    </w:p>
+    <w:p>
+      <w:pPr>
+        <w:spacing w:after="778"/>
+        <w:ind w:left="0" w:firstLine="0"/>
+        <w:jc w:val="left"/>
+        <w:rPr>
+          <w:rFonts w:ascii="Times New Roman" w:hAnsi="Times New Roman" w:cs="Times New Roman"/>
+          <w:sz w:val="24"/>
+          <w:szCs w:val="24"/>
+        </w:rPr>
+      </w:pPr>
+    </w:p>
+    <w:p>
+      <w:pPr>
+        <w:spacing w:after="778"/>
+        <w:ind w:left="0" w:firstLine="0"/>
+        <w:jc w:val="left"/>
+        <w:rPr>
+          <w:rFonts w:ascii="Times New Roman" w:hAnsi="Times New Roman" w:cs="Times New Roman"/>
+          <w:sz w:val="24"/>
+          <w:szCs w:val="24"/>
+        </w:rPr>
+      </w:pPr>
+    </w:p>
+    <w:p>
+      <w:pPr>
         <w:ind w:left="-5"/>
-      </w:pPr>
-      <w:r>
+        <w:rPr>
+          <w:rFonts w:ascii="Times New Roman" w:hAnsi="Times New Roman" w:cs="Times New Roman"/>
+          <w:sz w:val="24"/>
+          <w:szCs w:val="24"/>
+        </w:rPr>
+      </w:pPr>
+      <w:r>
+        <w:rPr>
+          <w:rFonts w:ascii="Times New Roman" w:hAnsi="Times New Roman" w:cs="Times New Roman"/>
+          <w:sz w:val="24"/>
+          <w:szCs w:val="24"/>
+        </w:rPr>
+        <w:lastRenderedPageBreak/>
         <w:t xml:space="preserve">For </w:t>
       </w:r>
       <w:proofErr w:type="spellStart"/>
       <w:r>
+        <w:rPr>
+          <w:rFonts w:ascii="Times New Roman" w:hAnsi="Times New Roman" w:cs="Times New Roman"/>
+          <w:sz w:val="24"/>
+          <w:szCs w:val="24"/>
+        </w:rPr>
         <w:t>TrendAssist</w:t>
       </w:r>
       <w:proofErr w:type="spellEnd"/>
       <w:r>
-        <w:t xml:space="preserve"> –privacy:</w:t>
+        <w:rPr>
+          <w:rFonts w:ascii="Times New Roman" w:hAnsi="Times New Roman" w:cs="Times New Roman"/>
+          <w:sz w:val="24"/>
+          <w:szCs w:val="24"/>
+        </w:rPr>
+        <w:t xml:space="preserve"> –</w:t>
+      </w:r>
+      <w:r>
+        <w:rPr>
+          <w:rFonts w:ascii="Times New Roman" w:hAnsi="Times New Roman" w:cs="Times New Roman"/>
+          <w:sz w:val="24"/>
+          <w:szCs w:val="24"/>
+        </w:rPr>
+        <w:t xml:space="preserve"> </w:t>
+      </w:r>
+      <w:r>
+        <w:rPr>
+          <w:rFonts w:ascii="Times New Roman" w:hAnsi="Times New Roman" w:cs="Times New Roman"/>
+          <w:sz w:val="24"/>
+          <w:szCs w:val="24"/>
+        </w:rPr>
+        <w:t>privacy:</w:t>
       </w:r>
     </w:p>
     <w:p>
       <w:pPr>
         <w:ind w:left="-5"/>
+        <w:rPr>
+          <w:rFonts w:ascii="Times New Roman" w:hAnsi="Times New Roman" w:cs="Times New Roman"/>
+          <w:sz w:val="24"/>
+          <w:szCs w:val="24"/>
+        </w:rPr>
       </w:pPr>
       <w:proofErr w:type="spellStart"/>
       <w:r>
+        <w:rPr>
+          <w:rFonts w:ascii="Times New Roman" w:hAnsi="Times New Roman" w:cs="Times New Roman"/>
+          <w:sz w:val="24"/>
+          <w:szCs w:val="24"/>
+        </w:rPr>
         <w:t>Softgoal</w:t>
       </w:r>
       <w:proofErr w:type="spellEnd"/>
       <w:r>
+        <w:rPr>
+          <w:rFonts w:ascii="Times New Roman" w:hAnsi="Times New Roman" w:cs="Times New Roman"/>
+          <w:sz w:val="24"/>
+          <w:szCs w:val="24"/>
+        </w:rPr>
         <w:t>: protect privacy of PI.</w:t>
       </w:r>
     </w:p>
     <w:p>
       <w:pPr>
         <w:ind w:left="-5"/>
+        <w:rPr>
+          <w:rFonts w:ascii="Times New Roman" w:hAnsi="Times New Roman" w:cs="Times New Roman"/>
+          <w:sz w:val="24"/>
+          <w:szCs w:val="24"/>
+        </w:rPr>
       </w:pPr>
       <w:proofErr w:type="spellStart"/>
       <w:r>
+        <w:rPr>
+          <w:rFonts w:ascii="Times New Roman" w:hAnsi="Times New Roman" w:cs="Times New Roman"/>
+          <w:sz w:val="24"/>
+          <w:szCs w:val="24"/>
+        </w:rPr>
         <w:t>Softgoal</w:t>
       </w:r>
       <w:proofErr w:type="spellEnd"/>
       <w:r>
+        <w:rPr>
+          <w:rFonts w:ascii="Times New Roman" w:hAnsi="Times New Roman" w:cs="Times New Roman"/>
+          <w:sz w:val="24"/>
+          <w:szCs w:val="24"/>
+        </w:rPr>
         <w:t>: be secure</w:t>
       </w:r>
     </w:p>
     <w:p>
       <w:pPr>
         <w:ind w:left="-5"/>
-      </w:pPr>
-      <w:r>
+        <w:rPr>
+          <w:rFonts w:ascii="Times New Roman" w:hAnsi="Times New Roman" w:cs="Times New Roman"/>
+          <w:sz w:val="24"/>
+          <w:szCs w:val="24"/>
+        </w:rPr>
+      </w:pPr>
+      <w:r>
+        <w:rPr>
+          <w:rFonts w:ascii="Times New Roman" w:hAnsi="Times New Roman" w:cs="Times New Roman"/>
+          <w:sz w:val="24"/>
+          <w:szCs w:val="24"/>
+        </w:rPr>
         <w:t>Task: AES-256 Encryption</w:t>
       </w:r>
     </w:p>
     <w:p>
       <w:pPr>
         <w:ind w:left="-5"/>
-      </w:pPr>
-      <w:r>
+        <w:rPr>
+          <w:rFonts w:ascii="Times New Roman" w:hAnsi="Times New Roman" w:cs="Times New Roman"/>
+          <w:sz w:val="24"/>
+          <w:szCs w:val="24"/>
+        </w:rPr>
+      </w:pPr>
+      <w:r>
+        <w:rPr>
+          <w:rFonts w:ascii="Times New Roman" w:hAnsi="Times New Roman" w:cs="Times New Roman"/>
+          <w:sz w:val="24"/>
+          <w:szCs w:val="24"/>
+        </w:rPr>
         <w:t>Task: use Username/ password</w:t>
       </w:r>
     </w:p>
@@ -569,25 +879,54 @@
       <w:pPr>
         <w:spacing w:after="0"/>
         <w:ind w:left="-5"/>
-      </w:pPr>
-      <w:r>
+        <w:rPr>
+          <w:rFonts w:ascii="Times New Roman" w:hAnsi="Times New Roman" w:cs="Times New Roman"/>
+          <w:sz w:val="24"/>
+          <w:szCs w:val="24"/>
+        </w:rPr>
+      </w:pPr>
+      <w:r>
+        <w:rPr>
+          <w:rFonts w:ascii="Times New Roman" w:hAnsi="Times New Roman" w:cs="Times New Roman"/>
+          <w:sz w:val="24"/>
+          <w:szCs w:val="24"/>
+        </w:rPr>
         <w:t>Task: log in</w:t>
       </w:r>
     </w:p>
     <w:p>
       <w:pPr>
+        <w:spacing w:after="0"/>
+        <w:ind w:left="-5"/>
+        <w:rPr>
+          <w:rFonts w:ascii="Times New Roman" w:hAnsi="Times New Roman" w:cs="Times New Roman"/>
+          <w:sz w:val="24"/>
+          <w:szCs w:val="24"/>
+        </w:rPr>
+      </w:pPr>
+    </w:p>
+    <w:p>
+      <w:pPr>
         <w:spacing w:after="778"/>
         <w:ind w:left="0" w:firstLine="0"/>
-        <w:jc w:val="left"/>
-      </w:pPr>
-      <w:r>
-        <w:rPr>
+        <w:jc w:val="center"/>
+        <w:rPr>
+          <w:rFonts w:ascii="Times New Roman" w:hAnsi="Times New Roman" w:cs="Times New Roman"/>
+          <w:sz w:val="24"/>
+          <w:szCs w:val="24"/>
+        </w:rPr>
+      </w:pPr>
+      <w:r>
+        <w:rPr>
+          <w:rFonts w:ascii="Times New Roman" w:hAnsi="Times New Roman" w:cs="Times New Roman"/>
           <w:noProof/>
+          <w:sz w:val="24"/>
+          <w:szCs w:val="24"/>
         </w:rPr>
         <w:drawing>
-          <wp:inline distT="0" distB="0" distL="0" distR="0" wp14:anchorId="7FDFA90E" wp14:editId="426577B2">
-            <wp:extent cx="3227070" cy="2156460"/>
-            <wp:effectExtent l="0" t="0" r="0" b="0"/>
+          <wp:inline distT="0" distB="0" distL="0" distR="0" wp14:anchorId="7FDFA90E" wp14:editId="4948C3A8">
+            <wp:extent cx="5196840" cy="3322320"/>
+            <wp:effectExtent l="76200" t="76200" r="137160" b="125730"/>
             <wp:docPr id="45" name="Picture 45"/>
             <wp:cNvGraphicFramePr/>
             <a:graphic xmlns:a="http://schemas.openxmlformats.org/drawingml/2006/main">
@@ -606,11 +945,25 @@
                   <pic:spPr>
                     <a:xfrm>
                       <a:off x="0" y="0"/>
-                      <a:ext cx="3227070" cy="2156460"/>
+                      <a:ext cx="5196840" cy="3322320"/>
                     </a:xfrm>
                     <a:prstGeom prst="rect">
                       <a:avLst/>
                     </a:prstGeom>
+                    <a:ln w="38100" cap="sq">
+                      <a:solidFill>
+                        <a:srgbClr val="000000"/>
+                      </a:solidFill>
+                      <a:prstDash val="solid"/>
+                      <a:miter lim="800000"/>
+                    </a:ln>
+                    <a:effectLst>
+                      <a:outerShdw blurRad="50800" dist="38100" dir="2700000" algn="tl" rotWithShape="0">
+                        <a:srgbClr val="000000">
+                          <a:alpha val="43000"/>
+                        </a:srgbClr>
+                      </a:outerShdw>
+                    </a:effectLst>
                   </pic:spPr>
                 </pic:pic>
               </a:graphicData>
@@ -621,63 +974,175 @@
     </w:p>
     <w:p>
       <w:pPr>
+        <w:spacing w:after="778"/>
+        <w:ind w:left="0" w:firstLine="0"/>
+        <w:jc w:val="center"/>
+        <w:rPr>
+          <w:rFonts w:ascii="Times New Roman" w:hAnsi="Times New Roman" w:cs="Times New Roman"/>
+          <w:sz w:val="24"/>
+          <w:szCs w:val="24"/>
+        </w:rPr>
+      </w:pPr>
+    </w:p>
+    <w:p>
+      <w:pPr>
+        <w:spacing w:after="778"/>
+        <w:ind w:left="0" w:firstLine="0"/>
+        <w:jc w:val="center"/>
+        <w:rPr>
+          <w:rFonts w:ascii="Times New Roman" w:hAnsi="Times New Roman" w:cs="Times New Roman"/>
+          <w:sz w:val="24"/>
+          <w:szCs w:val="24"/>
+        </w:rPr>
+      </w:pPr>
+    </w:p>
+    <w:p>
+      <w:pPr>
+        <w:spacing w:after="778"/>
+        <w:ind w:left="0" w:firstLine="0"/>
+        <w:jc w:val="center"/>
+        <w:rPr>
+          <w:rFonts w:ascii="Times New Roman" w:hAnsi="Times New Roman" w:cs="Times New Roman"/>
+          <w:sz w:val="24"/>
+          <w:szCs w:val="24"/>
+        </w:rPr>
+      </w:pPr>
+    </w:p>
+    <w:p>
+      <w:pPr>
         <w:spacing w:after="0" w:line="407" w:lineRule="auto"/>
         <w:ind w:left="-5" w:right="5218"/>
-      </w:pPr>
-      <w:r>
+        <w:rPr>
+          <w:rFonts w:ascii="Times New Roman" w:hAnsi="Times New Roman" w:cs="Times New Roman"/>
+          <w:sz w:val="24"/>
+          <w:szCs w:val="24"/>
+        </w:rPr>
+      </w:pPr>
+      <w:r>
+        <w:rPr>
+          <w:rFonts w:ascii="Times New Roman" w:hAnsi="Times New Roman" w:cs="Times New Roman"/>
+          <w:sz w:val="24"/>
+          <w:szCs w:val="24"/>
+        </w:rPr>
+        <w:lastRenderedPageBreak/>
         <w:t xml:space="preserve">For </w:t>
       </w:r>
       <w:proofErr w:type="spellStart"/>
       <w:r>
+        <w:rPr>
+          <w:rFonts w:ascii="Times New Roman" w:hAnsi="Times New Roman" w:cs="Times New Roman"/>
+          <w:sz w:val="24"/>
+          <w:szCs w:val="24"/>
+        </w:rPr>
         <w:t>TrendAssist</w:t>
       </w:r>
       <w:proofErr w:type="spellEnd"/>
       <w:r>
+        <w:rPr>
+          <w:rFonts w:ascii="Times New Roman" w:hAnsi="Times New Roman" w:cs="Times New Roman"/>
+          <w:sz w:val="24"/>
+          <w:szCs w:val="24"/>
+        </w:rPr>
         <w:t xml:space="preserve">– Functionalities </w:t>
       </w:r>
       <w:proofErr w:type="spellStart"/>
       <w:r>
+        <w:rPr>
+          <w:rFonts w:ascii="Times New Roman" w:hAnsi="Times New Roman" w:cs="Times New Roman"/>
+          <w:sz w:val="24"/>
+          <w:szCs w:val="24"/>
+        </w:rPr>
         <w:t>Softgoal</w:t>
       </w:r>
       <w:proofErr w:type="spellEnd"/>
       <w:r>
+        <w:rPr>
+          <w:rFonts w:ascii="Times New Roman" w:hAnsi="Times New Roman" w:cs="Times New Roman"/>
+          <w:sz w:val="24"/>
+          <w:szCs w:val="24"/>
+        </w:rPr>
         <w:t>: predict the gross sales for specific day</w:t>
       </w:r>
     </w:p>
     <w:p>
       <w:pPr>
         <w:ind w:left="-5"/>
+        <w:rPr>
+          <w:rFonts w:ascii="Times New Roman" w:hAnsi="Times New Roman" w:cs="Times New Roman"/>
+          <w:sz w:val="24"/>
+          <w:szCs w:val="24"/>
+        </w:rPr>
       </w:pPr>
       <w:proofErr w:type="spellStart"/>
       <w:r>
+        <w:rPr>
+          <w:rFonts w:ascii="Times New Roman" w:hAnsi="Times New Roman" w:cs="Times New Roman"/>
+          <w:sz w:val="24"/>
+          <w:szCs w:val="24"/>
+        </w:rPr>
         <w:t>Softgoal</w:t>
       </w:r>
       <w:proofErr w:type="spellEnd"/>
       <w:r>
+        <w:rPr>
+          <w:rFonts w:ascii="Times New Roman" w:hAnsi="Times New Roman" w:cs="Times New Roman"/>
+          <w:sz w:val="24"/>
+          <w:szCs w:val="24"/>
+        </w:rPr>
         <w:t>: predicate the gross sales for period.</w:t>
       </w:r>
     </w:p>
     <w:p>
       <w:pPr>
         <w:ind w:left="-5"/>
-      </w:pPr>
-      <w:r>
+        <w:rPr>
+          <w:rFonts w:ascii="Times New Roman" w:hAnsi="Times New Roman" w:cs="Times New Roman"/>
+          <w:sz w:val="24"/>
+          <w:szCs w:val="24"/>
+        </w:rPr>
+      </w:pPr>
+      <w:r>
+        <w:rPr>
+          <w:rFonts w:ascii="Times New Roman" w:hAnsi="Times New Roman" w:cs="Times New Roman"/>
+          <w:sz w:val="24"/>
+          <w:szCs w:val="24"/>
+        </w:rPr>
         <w:t>Task: create graph from data</w:t>
       </w:r>
     </w:p>
     <w:p>
       <w:pPr>
         <w:ind w:left="-5"/>
-      </w:pPr>
-      <w:r>
+        <w:rPr>
+          <w:rFonts w:ascii="Times New Roman" w:hAnsi="Times New Roman" w:cs="Times New Roman"/>
+          <w:sz w:val="24"/>
+          <w:szCs w:val="24"/>
+        </w:rPr>
+      </w:pPr>
+      <w:r>
+        <w:rPr>
+          <w:rFonts w:ascii="Times New Roman" w:hAnsi="Times New Roman" w:cs="Times New Roman"/>
+          <w:sz w:val="24"/>
+          <w:szCs w:val="24"/>
+        </w:rPr>
         <w:t>Task: data analysis</w:t>
       </w:r>
     </w:p>
     <w:p>
       <w:pPr>
         <w:ind w:left="-5"/>
-      </w:pPr>
-      <w:r>
+        <w:rPr>
+          <w:rFonts w:ascii="Times New Roman" w:hAnsi="Times New Roman" w:cs="Times New Roman"/>
+          <w:sz w:val="24"/>
+          <w:szCs w:val="24"/>
+        </w:rPr>
+      </w:pPr>
+      <w:r>
+        <w:rPr>
+          <w:rFonts w:ascii="Times New Roman" w:hAnsi="Times New Roman" w:cs="Times New Roman"/>
+          <w:sz w:val="24"/>
+          <w:szCs w:val="24"/>
+        </w:rPr>
         <w:t>Resource: the daily gross sale</w:t>
       </w:r>
     </w:p>
@@ -685,17 +1150,24 @@
       <w:pPr>
         <w:spacing w:after="778"/>
         <w:ind w:left="0" w:firstLine="0"/>
-        <w:jc w:val="left"/>
-      </w:pPr>
-      <w:r>
-        <w:rPr>
+        <w:jc w:val="center"/>
+        <w:rPr>
+          <w:rFonts w:ascii="Times New Roman" w:hAnsi="Times New Roman" w:cs="Times New Roman"/>
+          <w:sz w:val="24"/>
+          <w:szCs w:val="24"/>
+        </w:rPr>
+      </w:pPr>
+      <w:r>
+        <w:rPr>
+          <w:rFonts w:ascii="Times New Roman" w:hAnsi="Times New Roman" w:cs="Times New Roman"/>
           <w:noProof/>
-        </w:rPr>
-        <w:lastRenderedPageBreak/>
+          <w:sz w:val="24"/>
+          <w:szCs w:val="24"/>
+        </w:rPr>
         <w:drawing>
-          <wp:inline distT="0" distB="0" distL="0" distR="0" wp14:anchorId="49ADBA03" wp14:editId="28C5D078">
-            <wp:extent cx="3348990" cy="2133600"/>
-            <wp:effectExtent l="0" t="0" r="0" b="0"/>
+          <wp:inline distT="0" distB="0" distL="0" distR="0" wp14:anchorId="49ADBA03" wp14:editId="0C0EDDBE">
+            <wp:extent cx="4953000" cy="3154680"/>
+            <wp:effectExtent l="76200" t="76200" r="133350" b="140970"/>
             <wp:docPr id="56" name="Picture 56"/>
             <wp:cNvGraphicFramePr/>
             <a:graphic xmlns:a="http://schemas.openxmlformats.org/drawingml/2006/main">
@@ -714,11 +1186,25 @@
                   <pic:spPr>
                     <a:xfrm>
                       <a:off x="0" y="0"/>
-                      <a:ext cx="3348990" cy="2133600"/>
+                      <a:ext cx="4953000" cy="3154680"/>
                     </a:xfrm>
                     <a:prstGeom prst="rect">
                       <a:avLst/>
                     </a:prstGeom>
+                    <a:ln w="38100" cap="sq">
+                      <a:solidFill>
+                        <a:srgbClr val="000000"/>
+                      </a:solidFill>
+                      <a:prstDash val="solid"/>
+                      <a:miter lim="800000"/>
+                    </a:ln>
+                    <a:effectLst>
+                      <a:outerShdw blurRad="50800" dist="38100" dir="2700000" algn="tl" rotWithShape="0">
+                        <a:srgbClr val="000000">
+                          <a:alpha val="43000"/>
+                        </a:srgbClr>
+                      </a:outerShdw>
+                    </a:effectLst>
                   </pic:spPr>
                 </pic:pic>
               </a:graphicData>
@@ -729,70 +1215,204 @@
     </w:p>
     <w:p>
       <w:pPr>
+        <w:spacing w:after="778"/>
+        <w:ind w:left="0" w:firstLine="0"/>
+        <w:jc w:val="center"/>
+        <w:rPr>
+          <w:rFonts w:ascii="Times New Roman" w:hAnsi="Times New Roman" w:cs="Times New Roman"/>
+          <w:sz w:val="24"/>
+          <w:szCs w:val="24"/>
+        </w:rPr>
+      </w:pPr>
+    </w:p>
+    <w:p>
+      <w:pPr>
+        <w:spacing w:after="778"/>
+        <w:ind w:left="0" w:firstLine="0"/>
+        <w:jc w:val="center"/>
+        <w:rPr>
+          <w:rFonts w:ascii="Times New Roman" w:hAnsi="Times New Roman" w:cs="Times New Roman"/>
+          <w:sz w:val="24"/>
+          <w:szCs w:val="24"/>
+        </w:rPr>
+      </w:pPr>
+    </w:p>
+    <w:p>
+      <w:pPr>
+        <w:spacing w:after="778"/>
+        <w:ind w:left="0" w:firstLine="0"/>
+        <w:jc w:val="center"/>
+        <w:rPr>
+          <w:rFonts w:ascii="Times New Roman" w:hAnsi="Times New Roman" w:cs="Times New Roman"/>
+          <w:sz w:val="24"/>
+          <w:szCs w:val="24"/>
+        </w:rPr>
+      </w:pPr>
+    </w:p>
+    <w:p>
+      <w:pPr>
+        <w:spacing w:after="778"/>
+        <w:ind w:left="0" w:firstLine="0"/>
+        <w:jc w:val="center"/>
+        <w:rPr>
+          <w:rFonts w:ascii="Times New Roman" w:hAnsi="Times New Roman" w:cs="Times New Roman"/>
+          <w:sz w:val="24"/>
+          <w:szCs w:val="24"/>
+        </w:rPr>
+      </w:pPr>
+    </w:p>
+    <w:p>
+      <w:pPr>
         <w:ind w:left="-5"/>
-      </w:pPr>
-      <w:r>
+        <w:rPr>
+          <w:rFonts w:ascii="Times New Roman" w:hAnsi="Times New Roman" w:cs="Times New Roman"/>
+          <w:sz w:val="24"/>
+          <w:szCs w:val="24"/>
+        </w:rPr>
+      </w:pPr>
+      <w:r>
+        <w:rPr>
+          <w:rFonts w:ascii="Times New Roman" w:hAnsi="Times New Roman" w:cs="Times New Roman"/>
+          <w:sz w:val="24"/>
+          <w:szCs w:val="24"/>
+        </w:rPr>
+        <w:lastRenderedPageBreak/>
         <w:t>For business owner:</w:t>
       </w:r>
     </w:p>
     <w:p>
       <w:pPr>
         <w:ind w:left="-5"/>
+        <w:rPr>
+          <w:rFonts w:ascii="Times New Roman" w:hAnsi="Times New Roman" w:cs="Times New Roman"/>
+          <w:sz w:val="24"/>
+          <w:szCs w:val="24"/>
+        </w:rPr>
       </w:pPr>
       <w:proofErr w:type="spellStart"/>
       <w:r>
+        <w:rPr>
+          <w:rFonts w:ascii="Times New Roman" w:hAnsi="Times New Roman" w:cs="Times New Roman"/>
+          <w:sz w:val="24"/>
+          <w:szCs w:val="24"/>
+        </w:rPr>
         <w:t>Softgoal</w:t>
       </w:r>
       <w:proofErr w:type="spellEnd"/>
       <w:r>
+        <w:rPr>
+          <w:rFonts w:ascii="Times New Roman" w:hAnsi="Times New Roman" w:cs="Times New Roman"/>
+          <w:sz w:val="24"/>
+          <w:szCs w:val="24"/>
+        </w:rPr>
         <w:t>: increase profit</w:t>
       </w:r>
     </w:p>
     <w:p>
       <w:pPr>
         <w:ind w:left="-5"/>
-      </w:pPr>
-      <w:r>
+        <w:rPr>
+          <w:rFonts w:ascii="Times New Roman" w:hAnsi="Times New Roman" w:cs="Times New Roman"/>
+          <w:sz w:val="24"/>
+          <w:szCs w:val="24"/>
+        </w:rPr>
+      </w:pPr>
+      <w:r>
+        <w:rPr>
+          <w:rFonts w:ascii="Times New Roman" w:hAnsi="Times New Roman" w:cs="Times New Roman"/>
+          <w:sz w:val="24"/>
+          <w:szCs w:val="24"/>
+        </w:rPr>
         <w:t>Goal: lead to more customer coming</w:t>
       </w:r>
     </w:p>
     <w:p>
       <w:pPr>
         <w:ind w:left="-5"/>
-      </w:pPr>
-      <w:r>
+        <w:rPr>
+          <w:rFonts w:ascii="Times New Roman" w:hAnsi="Times New Roman" w:cs="Times New Roman"/>
+          <w:sz w:val="24"/>
+          <w:szCs w:val="24"/>
+        </w:rPr>
+      </w:pPr>
+      <w:r>
+        <w:rPr>
+          <w:rFonts w:ascii="Times New Roman" w:hAnsi="Times New Roman" w:cs="Times New Roman"/>
+          <w:sz w:val="24"/>
+          <w:szCs w:val="24"/>
+        </w:rPr>
         <w:t>Goal: predicate the gross sales today</w:t>
       </w:r>
     </w:p>
     <w:p>
       <w:pPr>
         <w:ind w:left="-5"/>
-      </w:pPr>
-      <w:r>
+        <w:rPr>
+          <w:rFonts w:ascii="Times New Roman" w:hAnsi="Times New Roman" w:cs="Times New Roman"/>
+          <w:sz w:val="24"/>
+          <w:szCs w:val="24"/>
+        </w:rPr>
+      </w:pPr>
+      <w:r>
+        <w:rPr>
+          <w:rFonts w:ascii="Times New Roman" w:hAnsi="Times New Roman" w:cs="Times New Roman"/>
+          <w:sz w:val="24"/>
+          <w:szCs w:val="24"/>
+        </w:rPr>
         <w:t>Goal: less food wastage</w:t>
       </w:r>
     </w:p>
     <w:p>
       <w:pPr>
         <w:ind w:left="-5"/>
-      </w:pPr>
-      <w:r>
+        <w:rPr>
+          <w:rFonts w:ascii="Times New Roman" w:hAnsi="Times New Roman" w:cs="Times New Roman"/>
+          <w:sz w:val="24"/>
+          <w:szCs w:val="24"/>
+        </w:rPr>
+      </w:pPr>
+      <w:r>
+        <w:rPr>
+          <w:rFonts w:ascii="Times New Roman" w:hAnsi="Times New Roman" w:cs="Times New Roman"/>
+          <w:sz w:val="24"/>
+          <w:szCs w:val="24"/>
+        </w:rPr>
         <w:t>Task: make food on demand</w:t>
       </w:r>
     </w:p>
     <w:p>
       <w:pPr>
         <w:ind w:left="-5"/>
-      </w:pPr>
-      <w:r>
+        <w:rPr>
+          <w:rFonts w:ascii="Times New Roman" w:hAnsi="Times New Roman" w:cs="Times New Roman"/>
+          <w:sz w:val="24"/>
+          <w:szCs w:val="24"/>
+        </w:rPr>
+      </w:pPr>
+      <w:r>
+        <w:rPr>
+          <w:rFonts w:ascii="Times New Roman" w:hAnsi="Times New Roman" w:cs="Times New Roman"/>
+          <w:sz w:val="24"/>
+          <w:szCs w:val="24"/>
+        </w:rPr>
         <w:t xml:space="preserve">Task: select employees to use the </w:t>
       </w:r>
       <w:proofErr w:type="spellStart"/>
       <w:r>
+        <w:rPr>
+          <w:rFonts w:ascii="Times New Roman" w:hAnsi="Times New Roman" w:cs="Times New Roman"/>
+          <w:sz w:val="24"/>
+          <w:szCs w:val="24"/>
+        </w:rPr>
         <w:t>TrendAssist</w:t>
       </w:r>
       <w:proofErr w:type="spellEnd"/>
       <w:r>
+        <w:rPr>
+          <w:rFonts w:ascii="Times New Roman" w:hAnsi="Times New Roman" w:cs="Times New Roman"/>
+          <w:sz w:val="24"/>
+          <w:szCs w:val="24"/>
+        </w:rPr>
         <w:t>.</w:t>
       </w:r>
     </w:p>
@@ -800,8 +1420,18 @@
       <w:pPr>
         <w:spacing w:after="0" w:line="407" w:lineRule="auto"/>
         <w:ind w:left="-5" w:right="7082"/>
-      </w:pPr>
-      <w:r>
+        <w:rPr>
+          <w:rFonts w:ascii="Times New Roman" w:hAnsi="Times New Roman" w:cs="Times New Roman"/>
+          <w:sz w:val="24"/>
+          <w:szCs w:val="24"/>
+        </w:rPr>
+      </w:pPr>
+      <w:r>
+        <w:rPr>
+          <w:rFonts w:ascii="Times New Roman" w:hAnsi="Times New Roman" w:cs="Times New Roman"/>
+          <w:sz w:val="24"/>
+          <w:szCs w:val="24"/>
+        </w:rPr>
         <w:t>Task: create account Task: delete account</w:t>
       </w:r>
     </w:p>
@@ -809,16 +1439,24 @@
       <w:pPr>
         <w:spacing w:after="778"/>
         <w:ind w:left="0" w:firstLine="0"/>
-        <w:jc w:val="left"/>
-      </w:pPr>
-      <w:r>
-        <w:rPr>
+        <w:jc w:val="center"/>
+        <w:rPr>
+          <w:rFonts w:ascii="Times New Roman" w:hAnsi="Times New Roman" w:cs="Times New Roman"/>
+          <w:sz w:val="24"/>
+          <w:szCs w:val="24"/>
+        </w:rPr>
+      </w:pPr>
+      <w:r>
+        <w:rPr>
+          <w:rFonts w:ascii="Times New Roman" w:hAnsi="Times New Roman" w:cs="Times New Roman"/>
           <w:noProof/>
+          <w:sz w:val="24"/>
+          <w:szCs w:val="24"/>
         </w:rPr>
         <w:drawing>
-          <wp:inline distT="0" distB="0" distL="0" distR="0" wp14:anchorId="47DB5B18" wp14:editId="454276D8">
-            <wp:extent cx="4050030" cy="2308860"/>
-            <wp:effectExtent l="0" t="0" r="0" b="0"/>
+          <wp:inline distT="0" distB="0" distL="0" distR="0" wp14:anchorId="47DB5B18" wp14:editId="41CA36B8">
+            <wp:extent cx="5295900" cy="3108960"/>
+            <wp:effectExtent l="76200" t="76200" r="133350" b="129540"/>
             <wp:docPr id="67" name="Picture 67"/>
             <wp:cNvGraphicFramePr/>
             <a:graphic xmlns:a="http://schemas.openxmlformats.org/drawingml/2006/main">
@@ -837,11 +1475,25 @@
                   <pic:spPr>
                     <a:xfrm>
                       <a:off x="0" y="0"/>
-                      <a:ext cx="4050030" cy="2308860"/>
+                      <a:ext cx="5295900" cy="3108960"/>
                     </a:xfrm>
                     <a:prstGeom prst="rect">
                       <a:avLst/>
                     </a:prstGeom>
+                    <a:ln w="38100" cap="sq">
+                      <a:solidFill>
+                        <a:srgbClr val="000000"/>
+                      </a:solidFill>
+                      <a:prstDash val="solid"/>
+                      <a:miter lim="800000"/>
+                    </a:ln>
+                    <a:effectLst>
+                      <a:outerShdw blurRad="50800" dist="38100" dir="2700000" algn="tl" rotWithShape="0">
+                        <a:srgbClr val="000000">
+                          <a:alpha val="43000"/>
+                        </a:srgbClr>
+                      </a:outerShdw>
+                    </a:effectLst>
                   </pic:spPr>
                 </pic:pic>
               </a:graphicData>
@@ -852,14 +1504,106 @@
     </w:p>
     <w:p>
       <w:pPr>
+        <w:spacing w:after="778"/>
+        <w:ind w:left="0" w:firstLine="0"/>
+        <w:jc w:val="center"/>
+        <w:rPr>
+          <w:rFonts w:ascii="Times New Roman" w:hAnsi="Times New Roman" w:cs="Times New Roman"/>
+          <w:sz w:val="24"/>
+          <w:szCs w:val="24"/>
+        </w:rPr>
+      </w:pPr>
+    </w:p>
+    <w:p>
+      <w:pPr>
+        <w:spacing w:after="778"/>
+        <w:ind w:left="0" w:firstLine="0"/>
+        <w:jc w:val="center"/>
+        <w:rPr>
+          <w:rFonts w:ascii="Times New Roman" w:hAnsi="Times New Roman" w:cs="Times New Roman"/>
+          <w:sz w:val="24"/>
+          <w:szCs w:val="24"/>
+        </w:rPr>
+      </w:pPr>
+    </w:p>
+    <w:p>
+      <w:pPr>
+        <w:spacing w:after="778"/>
+        <w:ind w:left="0" w:firstLine="0"/>
+        <w:jc w:val="center"/>
+        <w:rPr>
+          <w:rFonts w:ascii="Times New Roman" w:hAnsi="Times New Roman" w:cs="Times New Roman"/>
+          <w:sz w:val="24"/>
+          <w:szCs w:val="24"/>
+        </w:rPr>
+      </w:pPr>
+    </w:p>
+    <w:p>
+      <w:pPr>
         <w:ind w:left="-5"/>
-      </w:pPr>
-      <w:r>
-        <w:t>business owner-</w:t>
+        <w:rPr>
+          <w:rFonts w:ascii="Times New Roman" w:hAnsi="Times New Roman" w:cs="Times New Roman"/>
+          <w:sz w:val="24"/>
+          <w:szCs w:val="24"/>
+        </w:rPr>
+      </w:pPr>
+      <w:r>
+        <w:rPr>
+          <w:rFonts w:ascii="Times New Roman" w:hAnsi="Times New Roman" w:cs="Times New Roman"/>
+          <w:sz w:val="24"/>
+          <w:szCs w:val="24"/>
+        </w:rPr>
+        <w:lastRenderedPageBreak/>
+        <w:t>B</w:t>
+      </w:r>
+      <w:r>
+        <w:rPr>
+          <w:rFonts w:ascii="Times New Roman" w:hAnsi="Times New Roman" w:cs="Times New Roman"/>
+          <w:sz w:val="24"/>
+          <w:szCs w:val="24"/>
+        </w:rPr>
+        <w:t>usiness owner</w:t>
+      </w:r>
+      <w:r>
+        <w:rPr>
+          <w:rFonts w:ascii="Times New Roman" w:hAnsi="Times New Roman" w:cs="Times New Roman"/>
+          <w:sz w:val="24"/>
+          <w:szCs w:val="24"/>
+        </w:rPr>
+        <w:t xml:space="preserve"> </w:t>
+      </w:r>
+      <w:r>
+        <w:rPr>
+          <w:rFonts w:ascii="Times New Roman" w:hAnsi="Times New Roman" w:cs="Times New Roman"/>
+          <w:sz w:val="24"/>
+          <w:szCs w:val="24"/>
+        </w:rPr>
+        <w:t>-</w:t>
+      </w:r>
+      <w:r>
+        <w:rPr>
+          <w:rFonts w:ascii="Times New Roman" w:hAnsi="Times New Roman" w:cs="Times New Roman"/>
+          <w:sz w:val="24"/>
+          <w:szCs w:val="24"/>
+        </w:rPr>
+        <w:t xml:space="preserve"> </w:t>
       </w:r>
       <w:proofErr w:type="spellStart"/>
       <w:r>
-        <w:t>TrendAssist</w:t>
+        <w:rPr>
+          <w:rFonts w:ascii="Times New Roman" w:hAnsi="Times New Roman" w:cs="Times New Roman"/>
+          <w:sz w:val="24"/>
+          <w:szCs w:val="24"/>
+        </w:rPr>
+        <w:t>t</w:t>
+      </w:r>
+      <w:r>
+        <w:rPr>
+          <w:rFonts w:ascii="Times New Roman" w:hAnsi="Times New Roman" w:cs="Times New Roman"/>
+          <w:sz w:val="24"/>
+          <w:szCs w:val="24"/>
+        </w:rPr>
+        <w:t>rendAssist</w:t>
       </w:r>
       <w:proofErr w:type="spellEnd"/>
     </w:p>
@@ -867,17 +1611,24 @@
       <w:pPr>
         <w:spacing w:after="778"/>
         <w:ind w:left="0" w:firstLine="0"/>
-        <w:jc w:val="left"/>
-      </w:pPr>
-      <w:r>
-        <w:rPr>
+        <w:jc w:val="center"/>
+        <w:rPr>
+          <w:rFonts w:ascii="Times New Roman" w:hAnsi="Times New Roman" w:cs="Times New Roman"/>
+          <w:sz w:val="24"/>
+          <w:szCs w:val="24"/>
+        </w:rPr>
+      </w:pPr>
+      <w:r>
+        <w:rPr>
+          <w:rFonts w:ascii="Times New Roman" w:hAnsi="Times New Roman" w:cs="Times New Roman"/>
           <w:noProof/>
-        </w:rPr>
-        <w:lastRenderedPageBreak/>
+          <w:sz w:val="24"/>
+          <w:szCs w:val="24"/>
+        </w:rPr>
         <w:drawing>
-          <wp:inline distT="0" distB="0" distL="0" distR="0" wp14:anchorId="21D60F1E" wp14:editId="2C0EB2CA">
-            <wp:extent cx="4697730" cy="2125980"/>
-            <wp:effectExtent l="0" t="0" r="0" b="0"/>
+          <wp:inline distT="0" distB="0" distL="0" distR="0" wp14:anchorId="21D60F1E" wp14:editId="582D1EEC">
+            <wp:extent cx="4396740" cy="2034540"/>
+            <wp:effectExtent l="76200" t="76200" r="137160" b="137160"/>
             <wp:docPr id="73" name="Picture 73"/>
             <wp:cNvGraphicFramePr/>
             <a:graphic xmlns:a="http://schemas.openxmlformats.org/drawingml/2006/main">
@@ -896,11 +1647,25 @@
                   <pic:spPr>
                     <a:xfrm>
                       <a:off x="0" y="0"/>
-                      <a:ext cx="4697730" cy="2125980"/>
+                      <a:ext cx="4396740" cy="2034540"/>
                     </a:xfrm>
                     <a:prstGeom prst="rect">
                       <a:avLst/>
                     </a:prstGeom>
+                    <a:ln w="38100" cap="sq">
+                      <a:solidFill>
+                        <a:srgbClr val="000000"/>
+                      </a:solidFill>
+                      <a:prstDash val="solid"/>
+                      <a:miter lim="800000"/>
+                    </a:ln>
+                    <a:effectLst>
+                      <a:outerShdw blurRad="50800" dist="38100" dir="2700000" algn="tl" rotWithShape="0">
+                        <a:srgbClr val="000000">
+                          <a:alpha val="43000"/>
+                        </a:srgbClr>
+                      </a:outerShdw>
+                    </a:effectLst>
                   </pic:spPr>
                 </pic:pic>
               </a:graphicData>
@@ -913,13 +1678,44 @@
       <w:pPr>
         <w:spacing w:after="0"/>
         <w:ind w:left="-5"/>
-      </w:pPr>
-      <w:r>
-        <w:t xml:space="preserve">developer – </w:t>
+        <w:rPr>
+          <w:rFonts w:ascii="Times New Roman" w:hAnsi="Times New Roman" w:cs="Times New Roman"/>
+          <w:sz w:val="24"/>
+          <w:szCs w:val="24"/>
+        </w:rPr>
+      </w:pPr>
+      <w:r>
+        <w:rPr>
+          <w:rFonts w:ascii="Times New Roman" w:hAnsi="Times New Roman" w:cs="Times New Roman"/>
+          <w:sz w:val="24"/>
+          <w:szCs w:val="24"/>
+        </w:rPr>
+        <w:t>D</w:t>
+      </w:r>
+      <w:r>
+        <w:rPr>
+          <w:rFonts w:ascii="Times New Roman" w:hAnsi="Times New Roman" w:cs="Times New Roman"/>
+          <w:sz w:val="24"/>
+          <w:szCs w:val="24"/>
+        </w:rPr>
+        <w:t xml:space="preserve">eveloper – </w:t>
       </w:r>
       <w:proofErr w:type="spellStart"/>
       <w:r>
-        <w:t>TrendAssist</w:t>
+        <w:rPr>
+          <w:rFonts w:ascii="Times New Roman" w:hAnsi="Times New Roman" w:cs="Times New Roman"/>
+          <w:sz w:val="24"/>
+          <w:szCs w:val="24"/>
+        </w:rPr>
+        <w:t>t</w:t>
+      </w:r>
+      <w:r>
+        <w:rPr>
+          <w:rFonts w:ascii="Times New Roman" w:hAnsi="Times New Roman" w:cs="Times New Roman"/>
+          <w:sz w:val="24"/>
+          <w:szCs w:val="24"/>
+        </w:rPr>
+        <w:t>rendAssist</w:t>
       </w:r>
       <w:proofErr w:type="spellEnd"/>
     </w:p>
@@ -927,16 +1723,24 @@
       <w:pPr>
         <w:spacing w:after="778"/>
         <w:ind w:left="0" w:firstLine="0"/>
-        <w:jc w:val="left"/>
-      </w:pPr>
-      <w:r>
-        <w:rPr>
+        <w:jc w:val="center"/>
+        <w:rPr>
+          <w:rFonts w:ascii="Times New Roman" w:hAnsi="Times New Roman" w:cs="Times New Roman"/>
+          <w:sz w:val="24"/>
+          <w:szCs w:val="24"/>
+        </w:rPr>
+      </w:pPr>
+      <w:r>
+        <w:rPr>
+          <w:rFonts w:ascii="Times New Roman" w:hAnsi="Times New Roman" w:cs="Times New Roman"/>
           <w:noProof/>
+          <w:sz w:val="24"/>
+          <w:szCs w:val="24"/>
         </w:rPr>
         <w:drawing>
-          <wp:inline distT="0" distB="0" distL="0" distR="0" wp14:anchorId="4AEDAE66" wp14:editId="1B484FAE">
-            <wp:extent cx="4339590" cy="1828800"/>
-            <wp:effectExtent l="0" t="0" r="0" b="0"/>
+          <wp:inline distT="0" distB="0" distL="0" distR="0" wp14:anchorId="4AEDAE66" wp14:editId="521EAD8F">
+            <wp:extent cx="4145280" cy="1851660"/>
+            <wp:effectExtent l="76200" t="76200" r="140970" b="129540"/>
             <wp:docPr id="76" name="Picture 76"/>
             <wp:cNvGraphicFramePr/>
             <a:graphic xmlns:a="http://schemas.openxmlformats.org/drawingml/2006/main">
@@ -955,11 +1759,25 @@
                   <pic:spPr>
                     <a:xfrm>
                       <a:off x="0" y="0"/>
-                      <a:ext cx="4339590" cy="1828800"/>
+                      <a:ext cx="4145280" cy="1851660"/>
                     </a:xfrm>
                     <a:prstGeom prst="rect">
                       <a:avLst/>
                     </a:prstGeom>
+                    <a:ln w="38100" cap="sq">
+                      <a:solidFill>
+                        <a:srgbClr val="000000"/>
+                      </a:solidFill>
+                      <a:prstDash val="solid"/>
+                      <a:miter lim="800000"/>
+                    </a:ln>
+                    <a:effectLst>
+                      <a:outerShdw blurRad="50800" dist="38100" dir="2700000" algn="tl" rotWithShape="0">
+                        <a:srgbClr val="000000">
+                          <a:alpha val="43000"/>
+                        </a:srgbClr>
+                      </a:outerShdw>
+                    </a:effectLst>
                   </pic:spPr>
                 </pic:pic>
               </a:graphicData>
@@ -972,35 +1790,77 @@
       <w:pPr>
         <w:spacing w:after="0"/>
         <w:ind w:left="-5"/>
-      </w:pPr>
+        <w:rPr>
+          <w:rFonts w:ascii="Times New Roman" w:hAnsi="Times New Roman" w:cs="Times New Roman"/>
+          <w:sz w:val="24"/>
+          <w:szCs w:val="24"/>
+        </w:rPr>
+      </w:pPr>
+      <w:r>
+        <w:rPr>
+          <w:rFonts w:ascii="Times New Roman" w:hAnsi="Times New Roman" w:cs="Times New Roman"/>
+          <w:sz w:val="24"/>
+          <w:szCs w:val="24"/>
+        </w:rPr>
+        <w:t>E</w:t>
+      </w:r>
+      <w:r>
+        <w:rPr>
+          <w:rFonts w:ascii="Times New Roman" w:hAnsi="Times New Roman" w:cs="Times New Roman"/>
+          <w:sz w:val="24"/>
+          <w:szCs w:val="24"/>
+        </w:rPr>
+        <w:t>mployee –</w:t>
+      </w:r>
+      <w:r>
+        <w:rPr>
+          <w:rFonts w:ascii="Times New Roman" w:hAnsi="Times New Roman" w:cs="Times New Roman"/>
+          <w:sz w:val="24"/>
+          <w:szCs w:val="24"/>
+        </w:rPr>
+        <w:t xml:space="preserve"> </w:t>
+      </w:r>
       <w:proofErr w:type="spellStart"/>
       <w:r>
-        <w:t>employeers</w:t>
+        <w:rPr>
+          <w:rFonts w:ascii="Times New Roman" w:hAnsi="Times New Roman" w:cs="Times New Roman"/>
+          <w:sz w:val="24"/>
+          <w:szCs w:val="24"/>
+        </w:rPr>
+        <w:t>t</w:t>
+      </w:r>
+      <w:r>
+        <w:rPr>
+          <w:rFonts w:ascii="Times New Roman" w:hAnsi="Times New Roman" w:cs="Times New Roman"/>
+          <w:sz w:val="24"/>
+          <w:szCs w:val="24"/>
+        </w:rPr>
+        <w:t>rendAssist</w:t>
       </w:r>
       <w:proofErr w:type="spellEnd"/>
-      <w:r>
-        <w:t xml:space="preserve"> –</w:t>
-      </w:r>
-      <w:proofErr w:type="spellStart"/>
-      <w:r>
-        <w:t>TrendAssist</w:t>
-      </w:r>
-      <w:proofErr w:type="spellEnd"/>
     </w:p>
     <w:p>
       <w:pPr>
         <w:spacing w:after="0"/>
         <w:ind w:left="0" w:firstLine="0"/>
-        <w:jc w:val="left"/>
-      </w:pPr>
-      <w:r>
-        <w:rPr>
+        <w:jc w:val="center"/>
+        <w:rPr>
+          <w:rFonts w:ascii="Times New Roman" w:hAnsi="Times New Roman" w:cs="Times New Roman"/>
+          <w:sz w:val="24"/>
+          <w:szCs w:val="24"/>
+        </w:rPr>
+      </w:pPr>
+      <w:r>
+        <w:rPr>
+          <w:rFonts w:ascii="Times New Roman" w:hAnsi="Times New Roman" w:cs="Times New Roman"/>
           <w:noProof/>
+          <w:sz w:val="24"/>
+          <w:szCs w:val="24"/>
         </w:rPr>
         <w:drawing>
-          <wp:inline distT="0" distB="0" distL="0" distR="0" wp14:anchorId="40258AC5" wp14:editId="7B49891F">
-            <wp:extent cx="4248150" cy="1676400"/>
-            <wp:effectExtent l="0" t="0" r="0" b="0"/>
+          <wp:inline distT="0" distB="0" distL="0" distR="0" wp14:anchorId="40258AC5" wp14:editId="3212A366">
+            <wp:extent cx="4457700" cy="1783080"/>
+            <wp:effectExtent l="76200" t="76200" r="133350" b="140970"/>
             <wp:docPr id="79" name="Picture 79"/>
             <wp:cNvGraphicFramePr/>
             <a:graphic xmlns:a="http://schemas.openxmlformats.org/drawingml/2006/main">
@@ -1019,11 +1879,25 @@
                   <pic:spPr>
                     <a:xfrm>
                       <a:off x="0" y="0"/>
-                      <a:ext cx="4248150" cy="1676400"/>
+                      <a:ext cx="4457700" cy="1783080"/>
                     </a:xfrm>
                     <a:prstGeom prst="rect">
                       <a:avLst/>
                     </a:prstGeom>
+                    <a:ln w="38100" cap="sq">
+                      <a:solidFill>
+                        <a:srgbClr val="000000"/>
+                      </a:solidFill>
+                      <a:prstDash val="solid"/>
+                      <a:miter lim="800000"/>
+                    </a:ln>
+                    <a:effectLst>
+                      <a:outerShdw blurRad="50800" dist="38100" dir="2700000" algn="tl" rotWithShape="0">
+                        <a:srgbClr val="000000">
+                          <a:alpha val="43000"/>
+                        </a:srgbClr>
+                      </a:outerShdw>
+                    </a:effectLst>
                   </pic:spPr>
                 </pic:pic>
               </a:graphicData>
@@ -1034,46 +1908,75 @@
     </w:p>
     <w:p>
       <w:pPr>
+        <w:spacing w:after="0"/>
+        <w:ind w:left="0" w:firstLine="0"/>
+        <w:jc w:val="center"/>
+        <w:rPr>
+          <w:rFonts w:ascii="Times New Roman" w:hAnsi="Times New Roman" w:cs="Times New Roman"/>
+          <w:sz w:val="24"/>
+          <w:szCs w:val="24"/>
+        </w:rPr>
+      </w:pPr>
+    </w:p>
+    <w:p>
+      <w:pPr>
+        <w:pStyle w:val="ListParagraph"/>
         <w:numPr>
           <w:ilvl w:val="0"/>
-          <w:numId w:val="1"/>
+          <w:numId w:val="3"/>
         </w:numPr>
         <w:spacing w:after="240" w:line="264" w:lineRule="auto"/>
-        <w:ind w:hanging="484"/>
-      </w:pPr>
-      <w:r>
-        <w:rPr>
+        <w:rPr>
+          <w:rFonts w:ascii="Times New Roman" w:hAnsi="Times New Roman" w:cs="Times New Roman"/>
+          <w:sz w:val="24"/>
+          <w:szCs w:val="24"/>
+        </w:rPr>
+      </w:pPr>
+      <w:r>
+        <w:rPr>
+          <w:rFonts w:ascii="Times New Roman" w:hAnsi="Times New Roman" w:cs="Times New Roman"/>
           <w:b/>
-          <w:sz w:val="29"/>
-        </w:rPr>
-        <w:t xml:space="preserve">Develop Use Case Maps models in </w:t>
+          <w:sz w:val="24"/>
+          <w:szCs w:val="24"/>
+        </w:rPr>
+        <w:lastRenderedPageBreak/>
+        <w:t xml:space="preserve">Use Case Maps models in </w:t>
       </w:r>
       <w:proofErr w:type="spellStart"/>
       <w:r>
         <w:rPr>
+          <w:rFonts w:ascii="Times New Roman" w:hAnsi="Times New Roman" w:cs="Times New Roman"/>
           <w:b/>
-          <w:sz w:val="29"/>
+          <w:sz w:val="24"/>
+          <w:szCs w:val="24"/>
         </w:rPr>
         <w:t>jUCMNav</w:t>
       </w:r>
       <w:proofErr w:type="spellEnd"/>
       <w:r>
         <w:rPr>
+          <w:rFonts w:ascii="Times New Roman" w:hAnsi="Times New Roman" w:cs="Times New Roman"/>
           <w:b/>
-          <w:sz w:val="29"/>
+          <w:sz w:val="24"/>
+          <w:szCs w:val="24"/>
         </w:rPr>
         <w:t xml:space="preserve"> for each of the</w:t>
       </w:r>
-    </w:p>
-    <w:p>
-      <w:pPr>
-        <w:spacing w:after="344" w:line="264" w:lineRule="auto"/>
-        <w:ind w:left="494"/>
-      </w:pPr>
-      <w:r>
-        <w:rPr>
+      <w:r>
+        <w:rPr>
+          <w:rFonts w:ascii="Times New Roman" w:hAnsi="Times New Roman" w:cs="Times New Roman"/>
           <w:b/>
-          <w:sz w:val="29"/>
+          <w:sz w:val="24"/>
+          <w:szCs w:val="24"/>
+        </w:rPr>
+        <w:t xml:space="preserve"> </w:t>
+      </w:r>
+      <w:r>
+        <w:rPr>
+          <w:rFonts w:ascii="Times New Roman" w:hAnsi="Times New Roman" w:cs="Times New Roman"/>
+          <w:b/>
+          <w:sz w:val="24"/>
+          <w:szCs w:val="24"/>
         </w:rPr>
         <w:t>actors</w:t>
       </w:r>
@@ -1081,19 +1984,54 @@
     <w:p>
       <w:pPr>
         <w:ind w:left="-5"/>
-      </w:pPr>
-      <w:r>
-        <w:t>first case:</w:t>
+        <w:rPr>
+          <w:rFonts w:ascii="Times New Roman" w:hAnsi="Times New Roman" w:cs="Times New Roman"/>
+          <w:sz w:val="24"/>
+          <w:szCs w:val="24"/>
+        </w:rPr>
+      </w:pPr>
+      <w:r>
+        <w:rPr>
+          <w:rFonts w:ascii="Times New Roman" w:hAnsi="Times New Roman" w:cs="Times New Roman"/>
+          <w:sz w:val="24"/>
+          <w:szCs w:val="24"/>
+        </w:rPr>
+        <w:t>F</w:t>
+      </w:r>
+      <w:r>
+        <w:rPr>
+          <w:rFonts w:ascii="Times New Roman" w:hAnsi="Times New Roman" w:cs="Times New Roman"/>
+          <w:sz w:val="24"/>
+          <w:szCs w:val="24"/>
+        </w:rPr>
+        <w:t>irst case:</w:t>
       </w:r>
     </w:p>
     <w:p>
       <w:pPr>
         <w:spacing w:after="0" w:line="407" w:lineRule="auto"/>
         <w:ind w:left="-5" w:right="1381"/>
-      </w:pPr>
-      <w:r>
-        <w:lastRenderedPageBreak/>
-        <w:t>business owner ==true after business owner logging, he can do both general sale predication and modify sales data</w:t>
+        <w:rPr>
+          <w:rFonts w:ascii="Times New Roman" w:hAnsi="Times New Roman" w:cs="Times New Roman"/>
+          <w:sz w:val="24"/>
+          <w:szCs w:val="24"/>
+        </w:rPr>
+      </w:pPr>
+      <w:r>
+        <w:rPr>
+          <w:rFonts w:ascii="Times New Roman" w:hAnsi="Times New Roman" w:cs="Times New Roman"/>
+          <w:sz w:val="24"/>
+          <w:szCs w:val="24"/>
+        </w:rPr>
+        <w:t>B</w:t>
+      </w:r>
+      <w:r>
+        <w:rPr>
+          <w:rFonts w:ascii="Times New Roman" w:hAnsi="Times New Roman" w:cs="Times New Roman"/>
+          <w:sz w:val="24"/>
+          <w:szCs w:val="24"/>
+        </w:rPr>
+        <w:t>usiness owner ==true after business owner logging, he can do both general sale predication and modify sales data</w:t>
       </w:r>
     </w:p>
     <w:p>
@@ -1101,19 +2039,25 @@
         <w:spacing w:after="778"/>
         <w:ind w:left="0" w:firstLine="0"/>
         <w:jc w:val="left"/>
-      </w:pPr>
-      <w:r>
-        <w:rPr>
-          <w:rFonts w:ascii="Calibri" w:eastAsia="Calibri" w:hAnsi="Calibri" w:cs="Calibri"/>
+        <w:rPr>
+          <w:rFonts w:ascii="Times New Roman" w:hAnsi="Times New Roman" w:cs="Times New Roman"/>
+          <w:sz w:val="24"/>
+          <w:szCs w:val="24"/>
+        </w:rPr>
+      </w:pPr>
+      <w:r>
+        <w:rPr>
+          <w:rFonts w:ascii="Times New Roman" w:eastAsia="Calibri" w:hAnsi="Times New Roman" w:cs="Times New Roman"/>
           <w:noProof/>
-          <w:sz w:val="22"/>
+          <w:sz w:val="24"/>
+          <w:szCs w:val="24"/>
         </w:rPr>
         <mc:AlternateContent>
           <mc:Choice Requires="wpg">
             <w:drawing>
-              <wp:inline distT="0" distB="0" distL="0" distR="0" wp14:anchorId="4F1E5722" wp14:editId="5A018A58">
-                <wp:extent cx="4720590" cy="3193999"/>
-                <wp:effectExtent l="0" t="0" r="0" b="0"/>
+              <wp:inline distT="0" distB="0" distL="0" distR="0" wp14:anchorId="4F1E5722" wp14:editId="03FFA750">
+                <wp:extent cx="4720590" cy="3063875"/>
+                <wp:effectExtent l="0" t="0" r="3810" b="3175"/>
                 <wp:docPr id="1851" name="Group 1851"/>
                 <wp:cNvGraphicFramePr/>
                 <a:graphic xmlns:a="http://schemas.openxmlformats.org/drawingml/2006/main">
@@ -1123,9 +2067,9 @@
                       <wpg:grpSpPr>
                         <a:xfrm>
                           <a:off x="0" y="0"/>
-                          <a:ext cx="4720590" cy="3193999"/>
-                          <a:chOff x="0" y="0"/>
-                          <a:chExt cx="4720590" cy="3193999"/>
+                          <a:ext cx="4720590" cy="3063875"/>
+                          <a:chOff x="1196340" y="76214"/>
+                          <a:chExt cx="4720590" cy="3064436"/>
                         </a:xfrm>
                       </wpg:grpSpPr>
                       <pic:pic xmlns:pic="http://schemas.openxmlformats.org/drawingml/2006/picture">
@@ -1141,7 +2085,7 @@
                         </pic:blipFill>
                         <pic:spPr>
                           <a:xfrm>
-                            <a:off x="0" y="0"/>
+                            <a:off x="1196340" y="76214"/>
                             <a:ext cx="4720590" cy="1573530"/>
                           </a:xfrm>
                           <a:prstGeom prst="rect">
@@ -1162,7 +2106,7 @@
                         </pic:blipFill>
                         <pic:spPr>
                           <a:xfrm>
-                            <a:off x="0" y="1586179"/>
+                            <a:off x="1615440" y="1532830"/>
                             <a:ext cx="3368040" cy="1607820"/>
                           </a:xfrm>
                           <a:prstGeom prst="rect">
@@ -1176,15 +2120,35 @@
               </wp:inline>
             </w:drawing>
           </mc:Choice>
-          <mc:Fallback xmlns:a="http://schemas.openxmlformats.org/drawingml/2006/main">
+          <mc:Fallback>
             <w:pict>
-              <v:group id="Group 1851" style="width:371.7pt;height:251.496pt;mso-position-horizontal-relative:char;mso-position-vertical-relative:line" coordsize="47205,31939">
-                <v:shape id="Picture 89" style="position:absolute;width:47205;height:15735;left:0;top:0;" filled="f">
-                  <v:imagedata r:id="rId17"/>
+              <v:group w14:anchorId="3922411A" id="Group 1851" o:spid="_x0000_s1026" style="width:371.7pt;height:241.25pt;mso-position-horizontal-relative:char;mso-position-vertical-relative:line" coordorigin="11963,762" coordsize="47205,30644" o:gfxdata="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">
+                <v:shapetype id="_x0000_t75" coordsize="21600,21600" o:spt="75" o:preferrelative="t" path="m@4@5l@4@11@9@11@9@5xe" filled="f" stroked="f">
+                  <v:stroke joinstyle="miter"/>
+                  <v:formulas>
+                    <v:f eqn="if lineDrawn pixelLineWidth 0"/>
+                    <v:f eqn="sum @0 1 0"/>
+                    <v:f eqn="sum 0 0 @1"/>
+                    <v:f eqn="prod @2 1 2"/>
+                    <v:f eqn="prod @3 21600 pixelWidth"/>
+                    <v:f eqn="prod @3 21600 pixelHeight"/>
+                    <v:f eqn="sum @0 0 1"/>
+                    <v:f eqn="prod @6 1 2"/>
+                    <v:f eqn="prod @7 21600 pixelWidth"/>
+                    <v:f eqn="sum @8 21600 0"/>
+                    <v:f eqn="prod @7 21600 pixelHeight"/>
+                    <v:f eqn="sum @10 21600 0"/>
+                  </v:formulas>
+                  <v:path o:extrusionok="f" gradientshapeok="t" o:connecttype="rect"/>
+                  <o:lock v:ext="edit" aspectratio="t"/>
+                </v:shapetype>
+                <v:shape id="Picture 89" o:spid="_x0000_s1027" type="#_x0000_t75" style="position:absolute;left:11963;top:762;width:47206;height:15735;visibility:visible;mso-wrap-style:square" o:gfxdata="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">
+                  <v:imagedata r:id="rId17" o:title=""/>
                 </v:shape>
-                <v:shape id="Picture 91" style="position:absolute;width:33680;height:16078;left:0;top:15861;" filled="f">
-                  <v:imagedata r:id="rId18"/>
+                <v:shape id="Picture 91" o:spid="_x0000_s1028" type="#_x0000_t75" style="position:absolute;left:16154;top:15328;width:33680;height:16078;visibility:visible;mso-wrap-style:square" o:gfxdata="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">
+                  <v:imagedata r:id="rId18" o:title=""/>
                 </v:shape>
+                <w10:anchorlock/>
               </v:group>
             </w:pict>
           </mc:Fallback>
@@ -1193,19 +2157,116 @@
     </w:p>
     <w:p>
       <w:pPr>
+        <w:spacing w:after="778"/>
+        <w:ind w:left="0" w:firstLine="0"/>
+        <w:jc w:val="left"/>
+        <w:rPr>
+          <w:rFonts w:ascii="Times New Roman" w:hAnsi="Times New Roman" w:cs="Times New Roman"/>
+          <w:sz w:val="24"/>
+          <w:szCs w:val="24"/>
+        </w:rPr>
+      </w:pPr>
+    </w:p>
+    <w:p>
+      <w:pPr>
+        <w:spacing w:after="778"/>
+        <w:ind w:left="0" w:firstLine="0"/>
+        <w:jc w:val="left"/>
+        <w:rPr>
+          <w:rFonts w:ascii="Times New Roman" w:hAnsi="Times New Roman" w:cs="Times New Roman"/>
+          <w:sz w:val="24"/>
+          <w:szCs w:val="24"/>
+        </w:rPr>
+      </w:pPr>
+    </w:p>
+    <w:p>
+      <w:pPr>
+        <w:spacing w:after="778"/>
+        <w:ind w:left="0" w:firstLine="0"/>
+        <w:jc w:val="left"/>
+        <w:rPr>
+          <w:rFonts w:ascii="Times New Roman" w:hAnsi="Times New Roman" w:cs="Times New Roman"/>
+          <w:sz w:val="24"/>
+          <w:szCs w:val="24"/>
+        </w:rPr>
+      </w:pPr>
+    </w:p>
+    <w:p>
+      <w:pPr>
+        <w:spacing w:after="778"/>
+        <w:ind w:left="0" w:firstLine="0"/>
+        <w:jc w:val="left"/>
+        <w:rPr>
+          <w:rFonts w:ascii="Times New Roman" w:hAnsi="Times New Roman" w:cs="Times New Roman"/>
+          <w:sz w:val="24"/>
+          <w:szCs w:val="24"/>
+        </w:rPr>
+      </w:pPr>
+    </w:p>
+    <w:p>
+      <w:pPr>
+        <w:spacing w:after="778"/>
+        <w:ind w:left="0" w:firstLine="0"/>
+        <w:jc w:val="left"/>
+        <w:rPr>
+          <w:rFonts w:ascii="Times New Roman" w:hAnsi="Times New Roman" w:cs="Times New Roman"/>
+          <w:sz w:val="24"/>
+          <w:szCs w:val="24"/>
+        </w:rPr>
+      </w:pPr>
+    </w:p>
+    <w:p>
+      <w:pPr>
         <w:ind w:left="-5"/>
-      </w:pPr>
-      <w:r>
-        <w:t>second case:</w:t>
+        <w:rPr>
+          <w:rFonts w:ascii="Times New Roman" w:hAnsi="Times New Roman" w:cs="Times New Roman"/>
+          <w:sz w:val="24"/>
+          <w:szCs w:val="24"/>
+        </w:rPr>
+      </w:pPr>
+      <w:r>
+        <w:rPr>
+          <w:rFonts w:ascii="Times New Roman" w:hAnsi="Times New Roman" w:cs="Times New Roman"/>
+          <w:sz w:val="24"/>
+          <w:szCs w:val="24"/>
+        </w:rPr>
+        <w:lastRenderedPageBreak/>
+        <w:t>S</w:t>
+      </w:r>
+      <w:r>
+        <w:rPr>
+          <w:rFonts w:ascii="Times New Roman" w:hAnsi="Times New Roman" w:cs="Times New Roman"/>
+          <w:sz w:val="24"/>
+          <w:szCs w:val="24"/>
+        </w:rPr>
+        <w:t>econd case:</w:t>
       </w:r>
     </w:p>
     <w:p>
       <w:pPr>
         <w:spacing w:after="0"/>
         <w:ind w:left="-5"/>
-      </w:pPr>
-      <w:r>
-        <w:t>manager run the program</w:t>
+        <w:rPr>
+          <w:rFonts w:ascii="Times New Roman" w:hAnsi="Times New Roman" w:cs="Times New Roman"/>
+          <w:sz w:val="24"/>
+          <w:szCs w:val="24"/>
+        </w:rPr>
+      </w:pPr>
+      <w:r>
+        <w:rPr>
+          <w:rFonts w:ascii="Times New Roman" w:hAnsi="Times New Roman" w:cs="Times New Roman"/>
+          <w:sz w:val="24"/>
+          <w:szCs w:val="24"/>
+        </w:rPr>
+        <w:t>M</w:t>
+      </w:r>
+      <w:r>
+        <w:rPr>
+          <w:rFonts w:ascii="Times New Roman" w:hAnsi="Times New Roman" w:cs="Times New Roman"/>
+          <w:sz w:val="24"/>
+          <w:szCs w:val="24"/>
+        </w:rPr>
+        <w:t>anager run the program</w:t>
       </w:r>
     </w:p>
     <w:p>
@@ -1300,67 +2361,102 @@
     </w:p>
     <w:p>
       <w:pPr>
+        <w:spacing w:after="1217"/>
+        <w:ind w:left="0" w:firstLine="0"/>
+        <w:jc w:val="left"/>
+      </w:pPr>
+    </w:p>
+    <w:p>
+      <w:pPr>
+        <w:spacing w:after="1217"/>
+        <w:ind w:left="0" w:firstLine="0"/>
+        <w:jc w:val="left"/>
+      </w:pPr>
+    </w:p>
+    <w:p>
+      <w:pPr>
+        <w:spacing w:after="1217"/>
+        <w:ind w:left="0" w:firstLine="0"/>
+        <w:jc w:val="left"/>
+      </w:pPr>
+    </w:p>
+    <w:p>
+      <w:pPr>
+        <w:spacing w:after="1217"/>
+        <w:ind w:left="0" w:firstLine="0"/>
+        <w:jc w:val="left"/>
+      </w:pPr>
+    </w:p>
+    <w:p>
+      <w:pPr>
         <w:numPr>
           <w:ilvl w:val="0"/>
-          <w:numId w:val="1"/>
+          <w:numId w:val="3"/>
         </w:numPr>
         <w:spacing w:after="113" w:line="427" w:lineRule="auto"/>
-        <w:ind w:hanging="484"/>
-      </w:pPr>
-      <w:r>
-        <w:rPr>
+        <w:rPr>
+          <w:rFonts w:ascii="Times New Roman" w:hAnsi="Times New Roman" w:cs="Times New Roman"/>
+          <w:sz w:val="24"/>
+          <w:szCs w:val="24"/>
+        </w:rPr>
+      </w:pPr>
+      <w:r>
+        <w:rPr>
+          <w:rFonts w:ascii="Times New Roman" w:hAnsi="Times New Roman" w:cs="Times New Roman"/>
           <w:b/>
-          <w:sz w:val="29"/>
+          <w:sz w:val="24"/>
+          <w:szCs w:val="24"/>
         </w:rPr>
         <w:lastRenderedPageBreak/>
-        <w:t>Identifying a set of hig</w:t>
-      </w:r>
-      <w:r>
-        <w:rPr>
+        <w:t>Identifying a set of high-level goals and show their trade-offs between different alternative solutions.</w:t>
+      </w:r>
+      <w:r>
+        <w:rPr>
+          <w:rFonts w:ascii="Times New Roman" w:hAnsi="Times New Roman" w:cs="Times New Roman"/>
           <w:b/>
-          <w:sz w:val="29"/>
-        </w:rPr>
-        <w:t xml:space="preserve">h-level goals and show their trade-offs between different alternative </w:t>
-      </w:r>
-      <w:proofErr w:type="spellStart"/>
-      <w:proofErr w:type="gramStart"/>
-      <w:r>
-        <w:rPr>
+          <w:sz w:val="24"/>
+          <w:szCs w:val="24"/>
+        </w:rPr>
+        <w:t xml:space="preserve"> </w:t>
+      </w:r>
+      <w:r>
+        <w:rPr>
+          <w:rFonts w:ascii="Times New Roman" w:hAnsi="Times New Roman" w:cs="Times New Roman"/>
           <w:b/>
-          <w:sz w:val="29"/>
-        </w:rPr>
-        <w:t>solutions.Create</w:t>
-      </w:r>
-      <w:proofErr w:type="spellEnd"/>
-      <w:proofErr w:type="gramEnd"/>
-      <w:r>
-        <w:rPr>
-          <w:b/>
-          <w:sz w:val="29"/>
-        </w:rPr>
-        <w:t xml:space="preserve"> a set of strategies for the alternative solutions and reason about why certain solutions have been picked.</w:t>
-      </w:r>
-    </w:p>
-    <w:p>
-      <w:pPr>
-        <w:spacing w:line="4136" w:lineRule="auto"/>
-        <w:ind w:left="-5" w:right="7084"/>
-      </w:pPr>
-      <w:r>
-        <w:rPr>
+          <w:sz w:val="24"/>
+          <w:szCs w:val="24"/>
+        </w:rPr>
+        <w:t>Create a set of strategies for the alternative solutions and reason about why certain solutions have been picked.</w:t>
+      </w:r>
+    </w:p>
+    <w:p>
+      <w:pPr>
+        <w:spacing w:after="113" w:line="427" w:lineRule="auto"/>
+        <w:ind w:left="345" w:firstLine="0"/>
+        <w:rPr>
+          <w:rFonts w:ascii="Times New Roman" w:hAnsi="Times New Roman" w:cs="Times New Roman"/>
+          <w:sz w:val="24"/>
+          <w:szCs w:val="24"/>
+        </w:rPr>
+      </w:pPr>
+      <w:r>
+        <w:rPr>
+          <w:rFonts w:ascii="Times New Roman" w:hAnsi="Times New Roman" w:cs="Times New Roman"/>
           <w:noProof/>
+          <w:sz w:val="24"/>
+          <w:szCs w:val="24"/>
         </w:rPr>
         <w:drawing>
-          <wp:anchor distT="0" distB="0" distL="114300" distR="114300" simplePos="0" relativeHeight="251658240" behindDoc="0" locked="0" layoutInCell="1" allowOverlap="0" wp14:anchorId="7D9BB8FF" wp14:editId="5A14FC08">
+          <wp:anchor distT="0" distB="0" distL="114300" distR="114300" simplePos="0" relativeHeight="251658240" behindDoc="0" locked="0" layoutInCell="1" allowOverlap="0" wp14:anchorId="7D9BB8FF" wp14:editId="392B4186">
             <wp:simplePos x="0" y="0"/>
-            <wp:positionH relativeFrom="column">
-              <wp:posOffset>0</wp:posOffset>
+            <wp:positionH relativeFrom="margin">
+              <wp:align>left</wp:align>
             </wp:positionH>
             <wp:positionV relativeFrom="paragraph">
-              <wp:posOffset>100444</wp:posOffset>
+              <wp:posOffset>433705</wp:posOffset>
             </wp:positionV>
-            <wp:extent cx="4050030" cy="2308860"/>
-            <wp:effectExtent l="0" t="0" r="0" b="0"/>
+            <wp:extent cx="5478780" cy="2994660"/>
+            <wp:effectExtent l="76200" t="76200" r="140970" b="129540"/>
             <wp:wrapSquare wrapText="bothSides"/>
             <wp:docPr id="109" name="Picture 109"/>
             <wp:cNvGraphicFramePr/>
@@ -1380,37 +2476,125 @@
                   <pic:spPr>
                     <a:xfrm>
                       <a:off x="0" y="0"/>
-                      <a:ext cx="4050030" cy="2308860"/>
+                      <a:ext cx="5478780" cy="2994660"/>
                     </a:xfrm>
                     <a:prstGeom prst="rect">
                       <a:avLst/>
                     </a:prstGeom>
+                    <a:ln w="38100" cap="sq">
+                      <a:solidFill>
+                        <a:srgbClr val="000000"/>
+                      </a:solidFill>
+                      <a:prstDash val="solid"/>
+                      <a:miter lim="800000"/>
+                    </a:ln>
+                    <a:effectLst>
+                      <a:outerShdw blurRad="50800" dist="38100" dir="2700000" algn="tl" rotWithShape="0">
+                        <a:srgbClr val="000000">
+                          <a:alpha val="43000"/>
+                        </a:srgbClr>
+                      </a:outerShdw>
+                    </a:effectLst>
                   </pic:spPr>
                 </pic:pic>
               </a:graphicData>
             </a:graphic>
+            <wp14:sizeRelH relativeFrom="margin">
+              <wp14:pctWidth>0</wp14:pctWidth>
+            </wp14:sizeRelH>
+            <wp14:sizeRelV relativeFrom="margin">
+              <wp14:pctHeight>0</wp14:pctHeight>
+            </wp14:sizeRelV>
           </wp:anchor>
         </w:drawing>
       </w:r>
       <w:r>
-        <w:t>business owner A: business owner B:</w:t>
-      </w:r>
+        <w:rPr>
+          <w:rFonts w:ascii="Times New Roman" w:hAnsi="Times New Roman" w:cs="Times New Roman"/>
+          <w:sz w:val="24"/>
+          <w:szCs w:val="24"/>
+        </w:rPr>
+        <w:t>Business Owner A:</w:t>
+      </w:r>
+    </w:p>
+    <w:p>
+      <w:pPr>
+        <w:spacing w:line="4136" w:lineRule="auto"/>
+        <w:ind w:left="0" w:right="7084" w:firstLine="0"/>
+        <w:rPr>
+          <w:rFonts w:ascii="Times New Roman" w:hAnsi="Times New Roman" w:cs="Times New Roman"/>
+          <w:sz w:val="24"/>
+          <w:szCs w:val="24"/>
+        </w:rPr>
+      </w:pPr>
     </w:p>
     <w:p>
       <w:pPr>
         <w:spacing w:after="260"/>
         <w:ind w:left="0" w:firstLine="0"/>
         <w:jc w:val="left"/>
-      </w:pPr>
-      <w:r>
-        <w:rPr>
+        <w:rPr>
+          <w:rFonts w:ascii="Times New Roman" w:hAnsi="Times New Roman" w:cs="Times New Roman"/>
+          <w:sz w:val="24"/>
+          <w:szCs w:val="24"/>
+        </w:rPr>
+      </w:pPr>
+    </w:p>
+    <w:p>
+      <w:pPr>
+        <w:spacing w:after="260"/>
+        <w:ind w:left="0" w:firstLine="0"/>
+        <w:jc w:val="left"/>
+        <w:rPr>
+          <w:rFonts w:ascii="Times New Roman" w:hAnsi="Times New Roman" w:cs="Times New Roman"/>
+          <w:sz w:val="24"/>
+          <w:szCs w:val="24"/>
+        </w:rPr>
+      </w:pPr>
+    </w:p>
+    <w:p>
+      <w:pPr>
+        <w:spacing w:after="260"/>
+        <w:ind w:left="0" w:firstLine="0"/>
+        <w:jc w:val="left"/>
+        <w:rPr>
+          <w:rFonts w:ascii="Times New Roman" w:hAnsi="Times New Roman" w:cs="Times New Roman"/>
+          <w:sz w:val="24"/>
+          <w:szCs w:val="24"/>
+        </w:rPr>
+      </w:pPr>
+      <w:r>
+        <w:rPr>
+          <w:rFonts w:ascii="Times New Roman" w:hAnsi="Times New Roman" w:cs="Times New Roman"/>
+          <w:sz w:val="24"/>
+          <w:szCs w:val="24"/>
+        </w:rPr>
+        <w:lastRenderedPageBreak/>
+        <w:t xml:space="preserve">Business Owner B: </w:t>
+      </w:r>
+    </w:p>
+    <w:p>
+      <w:pPr>
+        <w:spacing w:after="260"/>
+        <w:ind w:left="0" w:firstLine="0"/>
+        <w:jc w:val="center"/>
+        <w:rPr>
+          <w:rFonts w:ascii="Times New Roman" w:hAnsi="Times New Roman" w:cs="Times New Roman"/>
+          <w:sz w:val="24"/>
+          <w:szCs w:val="24"/>
+        </w:rPr>
+      </w:pPr>
+      <w:r>
+        <w:rPr>
+          <w:rFonts w:ascii="Times New Roman" w:hAnsi="Times New Roman" w:cs="Times New Roman"/>
           <w:noProof/>
-        </w:rPr>
-        <w:lastRenderedPageBreak/>
+          <w:sz w:val="24"/>
+          <w:szCs w:val="24"/>
+        </w:rPr>
         <w:drawing>
-          <wp:inline distT="0" distB="0" distL="0" distR="0" wp14:anchorId="7215A03C" wp14:editId="42B11C20">
-            <wp:extent cx="3482340" cy="2251710"/>
-            <wp:effectExtent l="0" t="0" r="0" b="0"/>
+          <wp:inline distT="0" distB="0" distL="0" distR="0" wp14:anchorId="7215A03C" wp14:editId="41DC8C35">
+            <wp:extent cx="5067300" cy="3162300"/>
+            <wp:effectExtent l="76200" t="76200" r="133350" b="133350"/>
             <wp:docPr id="117" name="Picture 117"/>
             <wp:cNvGraphicFramePr/>
             <a:graphic xmlns:a="http://schemas.openxmlformats.org/drawingml/2006/main">
@@ -1429,11 +2613,25 @@
                   <pic:spPr>
                     <a:xfrm>
                       <a:off x="0" y="0"/>
-                      <a:ext cx="3482340" cy="2251710"/>
+                      <a:ext cx="5067300" cy="3162300"/>
                     </a:xfrm>
                     <a:prstGeom prst="rect">
                       <a:avLst/>
                     </a:prstGeom>
+                    <a:ln w="38100" cap="sq">
+                      <a:solidFill>
+                        <a:srgbClr val="000000"/>
+                      </a:solidFill>
+                      <a:prstDash val="solid"/>
+                      <a:miter lim="800000"/>
+                    </a:ln>
+                    <a:effectLst>
+                      <a:outerShdw blurRad="50800" dist="38100" dir="2700000" algn="tl" rotWithShape="0">
+                        <a:srgbClr val="000000">
+                          <a:alpha val="43000"/>
+                        </a:srgbClr>
+                      </a:outerShdw>
+                    </a:effectLst>
                   </pic:spPr>
                 </pic:pic>
               </a:graphicData>
@@ -1444,49 +2642,86 @@
     </w:p>
     <w:p>
       <w:pPr>
+        <w:pBdr>
+          <w:bottom w:val="single" w:sz="6" w:space="1" w:color="auto"/>
+        </w:pBdr>
         <w:spacing w:after="0" w:line="407" w:lineRule="auto"/>
         <w:ind w:left="-5"/>
-      </w:pPr>
-      <w:r>
-        <w:t xml:space="preserve">As shown in figure A and B, A is the best option for satisfying the soft goal of increasing profit, because without creating account or create accounts, the owner needs to charge the restaurant by himself, but if there is one manager can help him, it will </w:t>
-      </w:r>
-      <w:r>
-        <w:t>be more effective.</w:t>
-      </w:r>
-    </w:p>
-    <w:p>
-      <w:pPr>
-        <w:spacing w:after="497" w:line="459" w:lineRule="auto"/>
-        <w:ind w:left="-5" w:right="-15"/>
-        <w:jc w:val="left"/>
-      </w:pPr>
-      <w:r>
-        <w:t>∗∗∗∗∗∗∗∗∗∗∗∗∗∗∗∗∗∗∗∗∗∗∗∗∗∗∗∗∗∗∗∗∗∗∗∗∗∗∗∗∗∗∗∗∗∗∗∗∗∗∗∗∗∗∗∗∗∗∗∗∗∗∗∗∗∗</w:t>
+        <w:rPr>
+          <w:rFonts w:ascii="Times New Roman" w:hAnsi="Times New Roman" w:cs="Times New Roman"/>
+          <w:sz w:val="24"/>
+          <w:szCs w:val="24"/>
+        </w:rPr>
+      </w:pPr>
+      <w:r>
+        <w:rPr>
+          <w:rFonts w:ascii="Times New Roman" w:hAnsi="Times New Roman" w:cs="Times New Roman"/>
+          <w:sz w:val="24"/>
+          <w:szCs w:val="24"/>
+        </w:rPr>
+        <w:t>As shown in figure A and B, A is the best option for satisfying the soft goal of increasing profit, because without creating account or create accounts, the owner needs to charge the restaurant by himself, but if there is one manager can help him, it will be more effective.</w:t>
       </w:r>
     </w:p>
     <w:p>
       <w:pPr>
         <w:spacing w:after="0"/>
-        <w:ind w:left="-5"/>
-      </w:pPr>
-      <w:r>
-        <w:t>developer A:</w:t>
+        <w:ind w:left="0" w:firstLine="0"/>
+        <w:rPr>
+          <w:rFonts w:ascii="Times New Roman" w:hAnsi="Times New Roman" w:cs="Times New Roman"/>
+          <w:sz w:val="24"/>
+          <w:szCs w:val="24"/>
+        </w:rPr>
+      </w:pPr>
+    </w:p>
+    <w:p>
+      <w:pPr>
+        <w:spacing w:after="0"/>
+        <w:ind w:left="0" w:firstLine="0"/>
+        <w:rPr>
+          <w:rFonts w:ascii="Times New Roman" w:hAnsi="Times New Roman" w:cs="Times New Roman"/>
+          <w:sz w:val="24"/>
+          <w:szCs w:val="24"/>
+        </w:rPr>
+      </w:pPr>
+      <w:r>
+        <w:rPr>
+          <w:rFonts w:ascii="Times New Roman" w:hAnsi="Times New Roman" w:cs="Times New Roman"/>
+          <w:sz w:val="24"/>
+          <w:szCs w:val="24"/>
+        </w:rPr>
+        <w:t>D</w:t>
+      </w:r>
+      <w:r>
+        <w:rPr>
+          <w:rFonts w:ascii="Times New Roman" w:hAnsi="Times New Roman" w:cs="Times New Roman"/>
+          <w:sz w:val="24"/>
+          <w:szCs w:val="24"/>
+        </w:rPr>
+        <w:t>eveloper A:</w:t>
       </w:r>
     </w:p>
     <w:p>
       <w:pPr>
         <w:spacing w:after="260"/>
         <w:ind w:left="0" w:firstLine="0"/>
-        <w:jc w:val="left"/>
-      </w:pPr>
-      <w:r>
-        <w:rPr>
+        <w:jc w:val="center"/>
+        <w:rPr>
+          <w:rFonts w:ascii="Times New Roman" w:hAnsi="Times New Roman" w:cs="Times New Roman"/>
+          <w:sz w:val="24"/>
+          <w:szCs w:val="24"/>
+        </w:rPr>
+      </w:pPr>
+      <w:r>
+        <w:rPr>
+          <w:rFonts w:ascii="Times New Roman" w:hAnsi="Times New Roman" w:cs="Times New Roman"/>
           <w:noProof/>
+          <w:sz w:val="24"/>
+          <w:szCs w:val="24"/>
         </w:rPr>
         <w:drawing>
-          <wp:inline distT="0" distB="0" distL="0" distR="0" wp14:anchorId="1F90DB0F" wp14:editId="1330835A">
-            <wp:extent cx="3615690" cy="2076450"/>
-            <wp:effectExtent l="0" t="0" r="0" b="0"/>
+          <wp:inline distT="0" distB="0" distL="0" distR="0" wp14:anchorId="1F90DB0F" wp14:editId="297C0BAD">
+            <wp:extent cx="4899660" cy="2804160"/>
+            <wp:effectExtent l="76200" t="76200" r="129540" b="129540"/>
             <wp:docPr id="124" name="Picture 124"/>
             <wp:cNvGraphicFramePr/>
             <a:graphic xmlns:a="http://schemas.openxmlformats.org/drawingml/2006/main">
@@ -1505,11 +2740,25 @@
                   <pic:spPr>
                     <a:xfrm>
                       <a:off x="0" y="0"/>
-                      <a:ext cx="3615690" cy="2076450"/>
+                      <a:ext cx="4899660" cy="2804160"/>
                     </a:xfrm>
                     <a:prstGeom prst="rect">
                       <a:avLst/>
                     </a:prstGeom>
+                    <a:ln w="38100" cap="sq">
+                      <a:solidFill>
+                        <a:srgbClr val="000000"/>
+                      </a:solidFill>
+                      <a:prstDash val="solid"/>
+                      <a:miter lim="800000"/>
+                    </a:ln>
+                    <a:effectLst>
+                      <a:outerShdw blurRad="50800" dist="38100" dir="2700000" algn="tl" rotWithShape="0">
+                        <a:srgbClr val="000000">
+                          <a:alpha val="43000"/>
+                        </a:srgbClr>
+                      </a:outerShdw>
+                    </a:effectLst>
                   </pic:spPr>
                 </pic:pic>
               </a:graphicData>
@@ -1521,26 +2770,52 @@
     <w:p>
       <w:pPr>
         <w:ind w:left="-5"/>
-      </w:pPr>
-      <w:r>
-        <w:t>developer B:</w:t>
+        <w:rPr>
+          <w:rFonts w:ascii="Times New Roman" w:hAnsi="Times New Roman" w:cs="Times New Roman"/>
+          <w:sz w:val="24"/>
+          <w:szCs w:val="24"/>
+        </w:rPr>
+      </w:pPr>
+      <w:r>
+        <w:rPr>
+          <w:rFonts w:ascii="Times New Roman" w:hAnsi="Times New Roman" w:cs="Times New Roman"/>
+          <w:sz w:val="24"/>
+          <w:szCs w:val="24"/>
+        </w:rPr>
+        <w:lastRenderedPageBreak/>
+        <w:t>D</w:t>
+      </w:r>
+      <w:r>
+        <w:rPr>
+          <w:rFonts w:ascii="Times New Roman" w:hAnsi="Times New Roman" w:cs="Times New Roman"/>
+          <w:sz w:val="24"/>
+          <w:szCs w:val="24"/>
+        </w:rPr>
+        <w:t>eveloper B:</w:t>
       </w:r>
     </w:p>
     <w:p>
       <w:pPr>
         <w:spacing w:after="260"/>
         <w:ind w:left="0" w:firstLine="0"/>
-        <w:jc w:val="left"/>
-      </w:pPr>
-      <w:r>
-        <w:rPr>
+        <w:jc w:val="center"/>
+        <w:rPr>
+          <w:rFonts w:ascii="Times New Roman" w:hAnsi="Times New Roman" w:cs="Times New Roman"/>
+          <w:sz w:val="24"/>
+          <w:szCs w:val="24"/>
+        </w:rPr>
+      </w:pPr>
+      <w:r>
+        <w:rPr>
+          <w:rFonts w:ascii="Times New Roman" w:hAnsi="Times New Roman" w:cs="Times New Roman"/>
           <w:noProof/>
-        </w:rPr>
-        <w:lastRenderedPageBreak/>
+          <w:sz w:val="24"/>
+          <w:szCs w:val="24"/>
+        </w:rPr>
         <w:drawing>
-          <wp:inline distT="0" distB="0" distL="0" distR="0" wp14:anchorId="472BD050" wp14:editId="76E364E0">
-            <wp:extent cx="3825240" cy="2198370"/>
-            <wp:effectExtent l="0" t="0" r="0" b="0"/>
+          <wp:inline distT="0" distB="0" distL="0" distR="0" wp14:anchorId="472BD050" wp14:editId="0020321C">
+            <wp:extent cx="4648200" cy="2865120"/>
+            <wp:effectExtent l="76200" t="76200" r="133350" b="125730"/>
             <wp:docPr id="130" name="Picture 130"/>
             <wp:cNvGraphicFramePr/>
             <a:graphic xmlns:a="http://schemas.openxmlformats.org/drawingml/2006/main">
@@ -1559,11 +2834,25 @@
                   <pic:spPr>
                     <a:xfrm>
                       <a:off x="0" y="0"/>
-                      <a:ext cx="3825240" cy="2198370"/>
+                      <a:ext cx="4648200" cy="2865120"/>
                     </a:xfrm>
                     <a:prstGeom prst="rect">
                       <a:avLst/>
                     </a:prstGeom>
+                    <a:ln w="38100" cap="sq">
+                      <a:solidFill>
+                        <a:srgbClr val="000000"/>
+                      </a:solidFill>
+                      <a:prstDash val="solid"/>
+                      <a:miter lim="800000"/>
+                    </a:ln>
+                    <a:effectLst>
+                      <a:outerShdw blurRad="50800" dist="38100" dir="2700000" algn="tl" rotWithShape="0">
+                        <a:srgbClr val="000000">
+                          <a:alpha val="43000"/>
+                        </a:srgbClr>
+                      </a:outerShdw>
+                    </a:effectLst>
                   </pic:spPr>
                 </pic:pic>
               </a:graphicData>
@@ -1574,62 +2863,94 @@
     </w:p>
     <w:p>
       <w:pPr>
+        <w:pBdr>
+          <w:bottom w:val="single" w:sz="6" w:space="1" w:color="auto"/>
+        </w:pBdr>
         <w:spacing w:after="0" w:line="407" w:lineRule="auto"/>
         <w:ind w:left="-5"/>
-      </w:pPr>
-      <w:r>
-        <w:t>As shown in figure A and B, A is the best option for satisfying the soft goal of passing class with A, because without protecting privacy, t</w:t>
-      </w:r>
-      <w:r>
-        <w:t xml:space="preserve">he application </w:t>
-      </w:r>
-      <w:proofErr w:type="gramStart"/>
-      <w:r>
-        <w:t>lose</w:t>
-      </w:r>
-      <w:proofErr w:type="gramEnd"/>
-      <w:r>
+        <w:rPr>
+          <w:rFonts w:ascii="Times New Roman" w:hAnsi="Times New Roman" w:cs="Times New Roman"/>
+          <w:sz w:val="24"/>
+          <w:szCs w:val="24"/>
+        </w:rPr>
+      </w:pPr>
+      <w:r>
+        <w:rPr>
+          <w:rFonts w:ascii="Times New Roman" w:hAnsi="Times New Roman" w:cs="Times New Roman"/>
+          <w:sz w:val="24"/>
+          <w:szCs w:val="24"/>
+        </w:rPr>
+        <w:t xml:space="preserve">As shown in figure A and B, A is the best option for satisfying the soft goal of passing class with A, because without protecting privacy, the application </w:t>
+      </w:r>
+      <w:r>
+        <w:rPr>
+          <w:rFonts w:ascii="Times New Roman" w:hAnsi="Times New Roman" w:cs="Times New Roman"/>
+          <w:sz w:val="24"/>
+          <w:szCs w:val="24"/>
+        </w:rPr>
+        <w:t>loses</w:t>
+      </w:r>
+      <w:r>
+        <w:rPr>
+          <w:rFonts w:ascii="Times New Roman" w:hAnsi="Times New Roman" w:cs="Times New Roman"/>
+          <w:sz w:val="24"/>
+          <w:szCs w:val="24"/>
+        </w:rPr>
         <w:t xml:space="preserve"> the meaning to build it, privacy is the most important to implement.</w:t>
       </w:r>
     </w:p>
     <w:p>
       <w:pPr>
-        <w:spacing w:after="497" w:line="459" w:lineRule="auto"/>
-        <w:ind w:left="-5" w:right="-15"/>
-        <w:jc w:val="left"/>
-      </w:pPr>
-      <w:r>
-        <w:t>∗∗∗∗∗∗∗∗∗∗∗∗∗∗∗∗∗∗∗∗∗∗∗∗∗∗∗∗∗∗∗∗∗∗∗∗∗∗∗∗∗∗∗∗∗∗∗∗∗∗∗∗∗∗∗∗∗∗∗∗∗∗∗∗∗∗</w:t>
-      </w:r>
-    </w:p>
-    <w:p>
-      <w:pPr>
         <w:spacing w:after="0"/>
-        <w:ind w:left="-5"/>
-      </w:pPr>
-      <w:proofErr w:type="spellStart"/>
-      <w:r>
-        <w:t>Employeers</w:t>
-      </w:r>
-      <w:proofErr w:type="spellEnd"/>
-      <w:r>
-        <w:t xml:space="preserve"> A:</w:t>
+        <w:ind w:left="0" w:firstLine="0"/>
+        <w:rPr>
+          <w:rFonts w:ascii="Times New Roman" w:hAnsi="Times New Roman" w:cs="Times New Roman"/>
+          <w:sz w:val="24"/>
+          <w:szCs w:val="24"/>
+        </w:rPr>
+      </w:pPr>
+    </w:p>
+    <w:p>
+      <w:pPr>
+        <w:spacing w:after="0"/>
+        <w:ind w:left="0" w:firstLine="0"/>
+        <w:rPr>
+          <w:rFonts w:ascii="Times New Roman" w:hAnsi="Times New Roman" w:cs="Times New Roman"/>
+          <w:sz w:val="24"/>
+          <w:szCs w:val="24"/>
+        </w:rPr>
+      </w:pPr>
+      <w:r>
+        <w:rPr>
+          <w:rFonts w:ascii="Times New Roman" w:hAnsi="Times New Roman" w:cs="Times New Roman"/>
+          <w:sz w:val="24"/>
+          <w:szCs w:val="24"/>
+        </w:rPr>
+        <w:t>Employee A:</w:t>
       </w:r>
     </w:p>
     <w:p>
       <w:pPr>
         <w:spacing w:after="260"/>
         <w:ind w:left="0" w:firstLine="0"/>
-        <w:jc w:val="left"/>
-      </w:pPr>
-      <w:r>
-        <w:rPr>
+        <w:jc w:val="center"/>
+        <w:rPr>
+          <w:rFonts w:ascii="Times New Roman" w:hAnsi="Times New Roman" w:cs="Times New Roman"/>
+          <w:sz w:val="24"/>
+          <w:szCs w:val="24"/>
+        </w:rPr>
+      </w:pPr>
+      <w:r>
+        <w:rPr>
+          <w:rFonts w:ascii="Times New Roman" w:hAnsi="Times New Roman" w:cs="Times New Roman"/>
           <w:noProof/>
+          <w:sz w:val="24"/>
+          <w:szCs w:val="24"/>
         </w:rPr>
         <w:drawing>
-          <wp:inline distT="0" distB="0" distL="0" distR="0" wp14:anchorId="0CA1E116" wp14:editId="3944B846">
-            <wp:extent cx="2952750" cy="2038350"/>
-            <wp:effectExtent l="0" t="0" r="0" b="0"/>
+          <wp:inline distT="0" distB="0" distL="0" distR="0" wp14:anchorId="0CA1E116" wp14:editId="16A51A65">
+            <wp:extent cx="4533900" cy="3139440"/>
+            <wp:effectExtent l="76200" t="76200" r="133350" b="137160"/>
             <wp:docPr id="137" name="Picture 137"/>
             <wp:cNvGraphicFramePr/>
             <a:graphic xmlns:a="http://schemas.openxmlformats.org/drawingml/2006/main">
@@ -1648,11 +2969,25 @@
                   <pic:spPr>
                     <a:xfrm>
                       <a:off x="0" y="0"/>
-                      <a:ext cx="2952750" cy="2038350"/>
+                      <a:ext cx="4533900" cy="3139440"/>
                     </a:xfrm>
                     <a:prstGeom prst="rect">
                       <a:avLst/>
                     </a:prstGeom>
+                    <a:ln w="38100" cap="sq">
+                      <a:solidFill>
+                        <a:srgbClr val="000000"/>
+                      </a:solidFill>
+                      <a:prstDash val="solid"/>
+                      <a:miter lim="800000"/>
+                    </a:ln>
+                    <a:effectLst>
+                      <a:outerShdw blurRad="50800" dist="38100" dir="2700000" algn="tl" rotWithShape="0">
+                        <a:srgbClr val="000000">
+                          <a:alpha val="43000"/>
+                        </a:srgbClr>
+                      </a:outerShdw>
+                    </a:effectLst>
                   </pic:spPr>
                 </pic:pic>
               </a:graphicData>
@@ -1664,31 +2999,44 @@
     <w:p>
       <w:pPr>
         <w:ind w:left="-5"/>
-      </w:pPr>
-      <w:proofErr w:type="spellStart"/>
-      <w:r>
-        <w:t>Employeers</w:t>
-      </w:r>
-      <w:proofErr w:type="spellEnd"/>
-      <w:r>
-        <w:t xml:space="preserve"> B:</w:t>
+        <w:rPr>
+          <w:rFonts w:ascii="Times New Roman" w:hAnsi="Times New Roman" w:cs="Times New Roman"/>
+          <w:sz w:val="24"/>
+          <w:szCs w:val="24"/>
+        </w:rPr>
+      </w:pPr>
+      <w:r>
+        <w:rPr>
+          <w:rFonts w:ascii="Times New Roman" w:hAnsi="Times New Roman" w:cs="Times New Roman"/>
+          <w:sz w:val="24"/>
+          <w:szCs w:val="24"/>
+        </w:rPr>
+        <w:lastRenderedPageBreak/>
+        <w:t>Employee B:</w:t>
       </w:r>
     </w:p>
     <w:p>
       <w:pPr>
         <w:spacing w:after="260"/>
         <w:ind w:left="0" w:firstLine="0"/>
-        <w:jc w:val="left"/>
-      </w:pPr>
-      <w:r>
-        <w:rPr>
+        <w:jc w:val="center"/>
+        <w:rPr>
+          <w:rFonts w:ascii="Times New Roman" w:hAnsi="Times New Roman" w:cs="Times New Roman"/>
+          <w:sz w:val="24"/>
+          <w:szCs w:val="24"/>
+        </w:rPr>
+      </w:pPr>
+      <w:r>
+        <w:rPr>
+          <w:rFonts w:ascii="Times New Roman" w:hAnsi="Times New Roman" w:cs="Times New Roman"/>
           <w:noProof/>
-        </w:rPr>
-        <w:lastRenderedPageBreak/>
+          <w:sz w:val="24"/>
+          <w:szCs w:val="24"/>
+        </w:rPr>
         <w:drawing>
-          <wp:inline distT="0" distB="0" distL="0" distR="0" wp14:anchorId="1C5E2083" wp14:editId="6211F537">
-            <wp:extent cx="3379470" cy="2125980"/>
-            <wp:effectExtent l="0" t="0" r="0" b="0"/>
+          <wp:inline distT="0" distB="0" distL="0" distR="0" wp14:anchorId="1C5E2083" wp14:editId="2D42200D">
+            <wp:extent cx="4747260" cy="3108960"/>
+            <wp:effectExtent l="76200" t="76200" r="129540" b="129540"/>
             <wp:docPr id="143" name="Picture 143"/>
             <wp:cNvGraphicFramePr/>
             <a:graphic xmlns:a="http://schemas.openxmlformats.org/drawingml/2006/main">
@@ -1707,11 +3055,25 @@
                   <pic:spPr>
                     <a:xfrm>
                       <a:off x="0" y="0"/>
-                      <a:ext cx="3379470" cy="2125980"/>
+                      <a:ext cx="4747260" cy="3108960"/>
                     </a:xfrm>
                     <a:prstGeom prst="rect">
                       <a:avLst/>
                     </a:prstGeom>
+                    <a:ln w="38100" cap="sq">
+                      <a:solidFill>
+                        <a:srgbClr val="000000"/>
+                      </a:solidFill>
+                      <a:prstDash val="solid"/>
+                      <a:miter lim="800000"/>
+                    </a:ln>
+                    <a:effectLst>
+                      <a:outerShdw blurRad="50800" dist="38100" dir="2700000" algn="tl" rotWithShape="0">
+                        <a:srgbClr val="000000">
+                          <a:alpha val="43000"/>
+                        </a:srgbClr>
+                      </a:outerShdw>
+                    </a:effectLst>
                   </pic:spPr>
                 </pic:pic>
               </a:graphicData>
@@ -1722,47 +3084,87 @@
     </w:p>
     <w:p>
       <w:pPr>
+        <w:pBdr>
+          <w:bottom w:val="single" w:sz="6" w:space="1" w:color="auto"/>
+        </w:pBdr>
         <w:spacing w:after="0" w:line="407" w:lineRule="auto"/>
         <w:ind w:left="-5"/>
-      </w:pPr>
-      <w:r>
-        <w:t xml:space="preserve">As shown in figure A and B, A is the best option for satisfying the </w:t>
-      </w:r>
-      <w:r>
-        <w:t xml:space="preserve">soft goal of getting higher salary, because without the daily gross </w:t>
-      </w:r>
+        <w:rPr>
+          <w:rFonts w:ascii="Times New Roman" w:hAnsi="Times New Roman" w:cs="Times New Roman"/>
+          <w:sz w:val="24"/>
+          <w:szCs w:val="24"/>
+        </w:rPr>
+      </w:pPr>
+      <w:r>
+        <w:rPr>
+          <w:rFonts w:ascii="Times New Roman" w:hAnsi="Times New Roman" w:cs="Times New Roman"/>
+          <w:sz w:val="24"/>
+          <w:szCs w:val="24"/>
+        </w:rPr>
+        <w:t xml:space="preserve">As shown in figure A and B, A is the best option for satisfying the soft goal of getting higher salary, because without the daily gross </w:t>
+      </w:r>
+      <w:r>
+        <w:rPr>
+          <w:rFonts w:ascii="Times New Roman" w:hAnsi="Times New Roman" w:cs="Times New Roman"/>
+          <w:sz w:val="24"/>
+          <w:szCs w:val="24"/>
+        </w:rPr>
+        <w:t>sales, the</w:t>
+      </w:r>
+      <w:r>
+        <w:rPr>
+          <w:rFonts w:ascii="Times New Roman" w:hAnsi="Times New Roman" w:cs="Times New Roman"/>
+          <w:sz w:val="24"/>
+          <w:szCs w:val="24"/>
+        </w:rPr>
+        <w:t xml:space="preserve"> application cannot retrieve any statistics, and then the application cannot work.</w:t>
+      </w:r>
+    </w:p>
+    <w:p>
+      <w:pPr>
+        <w:spacing w:after="0"/>
+        <w:ind w:left="0" w:firstLine="0"/>
+        <w:rPr>
+          <w:rFonts w:ascii="Times New Roman" w:hAnsi="Times New Roman" w:cs="Times New Roman"/>
+          <w:sz w:val="24"/>
+          <w:szCs w:val="24"/>
+        </w:rPr>
+      </w:pPr>
+    </w:p>
+    <w:p>
+      <w:pPr>
+        <w:spacing w:after="0"/>
+        <w:ind w:left="0" w:firstLine="0"/>
+        <w:rPr>
+          <w:rFonts w:ascii="Times New Roman" w:hAnsi="Times New Roman" w:cs="Times New Roman"/>
+          <w:sz w:val="24"/>
+          <w:szCs w:val="24"/>
+        </w:rPr>
+      </w:pPr>
       <w:proofErr w:type="spellStart"/>
-      <w:proofErr w:type="gramStart"/>
-      <w:r>
-        <w:t>sales,the</w:t>
+      <w:r>
+        <w:rPr>
+          <w:rFonts w:ascii="Times New Roman" w:hAnsi="Times New Roman" w:cs="Times New Roman"/>
+          <w:sz w:val="24"/>
+          <w:szCs w:val="24"/>
+        </w:rPr>
+        <w:t>t</w:t>
+      </w:r>
+      <w:r>
+        <w:rPr>
+          <w:rFonts w:ascii="Times New Roman" w:hAnsi="Times New Roman" w:cs="Times New Roman"/>
+          <w:sz w:val="24"/>
+          <w:szCs w:val="24"/>
+        </w:rPr>
+        <w:t>rendAssist</w:t>
       </w:r>
       <w:proofErr w:type="spellEnd"/>
-      <w:proofErr w:type="gramEnd"/>
-      <w:r>
-        <w:t xml:space="preserve"> application cannot retrieve any statistics, and then the application cannot work.</w:t>
-      </w:r>
-    </w:p>
-    <w:p>
-      <w:pPr>
-        <w:spacing w:after="497" w:line="459" w:lineRule="auto"/>
-        <w:ind w:left="-5" w:right="-15"/>
-        <w:jc w:val="left"/>
-      </w:pPr>
-      <w:r>
-        <w:t>∗∗∗∗∗∗∗∗∗∗∗∗∗∗∗∗∗∗∗∗∗∗∗∗∗∗∗∗∗∗∗∗∗∗∗∗∗∗∗∗∗∗∗∗∗∗∗∗∗∗∗∗∗∗∗∗∗∗∗∗∗∗∗∗∗∗</w:t>
-      </w:r>
-    </w:p>
-    <w:p>
-      <w:pPr>
-        <w:spacing w:after="0"/>
-        <w:ind w:left="-5"/>
-      </w:pPr>
-      <w:proofErr w:type="spellStart"/>
-      <w:r>
-        <w:t>TrendAssist</w:t>
-      </w:r>
-      <w:proofErr w:type="spellEnd"/>
-      <w:r>
+      <w:r>
+        <w:rPr>
+          <w:rFonts w:ascii="Times New Roman" w:hAnsi="Times New Roman" w:cs="Times New Roman"/>
+          <w:sz w:val="24"/>
+          <w:szCs w:val="24"/>
+        </w:rPr>
         <w:t>-privacy A:</w:t>
       </w:r>
     </w:p>
@@ -1770,16 +3172,24 @@
       <w:pPr>
         <w:spacing w:after="260"/>
         <w:ind w:left="0" w:firstLine="0"/>
-        <w:jc w:val="left"/>
-      </w:pPr>
-      <w:r>
-        <w:rPr>
+        <w:jc w:val="center"/>
+        <w:rPr>
+          <w:rFonts w:ascii="Times New Roman" w:hAnsi="Times New Roman" w:cs="Times New Roman"/>
+          <w:sz w:val="24"/>
+          <w:szCs w:val="24"/>
+        </w:rPr>
+      </w:pPr>
+      <w:r>
+        <w:rPr>
+          <w:rFonts w:ascii="Times New Roman" w:hAnsi="Times New Roman" w:cs="Times New Roman"/>
           <w:noProof/>
+          <w:sz w:val="24"/>
+          <w:szCs w:val="24"/>
         </w:rPr>
         <w:drawing>
-          <wp:inline distT="0" distB="0" distL="0" distR="0" wp14:anchorId="65F91E96" wp14:editId="21175801">
-            <wp:extent cx="3227070" cy="2156460"/>
-            <wp:effectExtent l="0" t="0" r="0" b="0"/>
+          <wp:inline distT="0" distB="0" distL="0" distR="0" wp14:anchorId="65F91E96" wp14:editId="1F2D10B7">
+            <wp:extent cx="4754880" cy="2918460"/>
+            <wp:effectExtent l="76200" t="76200" r="140970" b="129540"/>
             <wp:docPr id="150" name="Picture 150"/>
             <wp:cNvGraphicFramePr/>
             <a:graphic xmlns:a="http://schemas.openxmlformats.org/drawingml/2006/main">
@@ -1798,11 +3208,25 @@
                   <pic:spPr>
                     <a:xfrm>
                       <a:off x="0" y="0"/>
-                      <a:ext cx="3227070" cy="2156460"/>
+                      <a:ext cx="4754880" cy="2918460"/>
                     </a:xfrm>
                     <a:prstGeom prst="rect">
                       <a:avLst/>
                     </a:prstGeom>
+                    <a:ln w="38100" cap="sq">
+                      <a:solidFill>
+                        <a:srgbClr val="000000"/>
+                      </a:solidFill>
+                      <a:prstDash val="solid"/>
+                      <a:miter lim="800000"/>
+                    </a:ln>
+                    <a:effectLst>
+                      <a:outerShdw blurRad="50800" dist="38100" dir="2700000" algn="tl" rotWithShape="0">
+                        <a:srgbClr val="000000">
+                          <a:alpha val="43000"/>
+                        </a:srgbClr>
+                      </a:outerShdw>
+                    </a:effectLst>
                   </pic:spPr>
                 </pic:pic>
               </a:graphicData>
@@ -1814,13 +3238,37 @@
     <w:p>
       <w:pPr>
         <w:ind w:left="-5"/>
+        <w:rPr>
+          <w:rFonts w:ascii="Times New Roman" w:hAnsi="Times New Roman" w:cs="Times New Roman"/>
+          <w:sz w:val="24"/>
+          <w:szCs w:val="24"/>
+        </w:rPr>
       </w:pPr>
       <w:proofErr w:type="spellStart"/>
       <w:r>
-        <w:t>TrendAssist</w:t>
+        <w:rPr>
+          <w:rFonts w:ascii="Times New Roman" w:hAnsi="Times New Roman" w:cs="Times New Roman"/>
+          <w:sz w:val="24"/>
+          <w:szCs w:val="24"/>
+        </w:rPr>
+        <w:lastRenderedPageBreak/>
+        <w:t>t</w:t>
+      </w:r>
+      <w:r>
+        <w:rPr>
+          <w:rFonts w:ascii="Times New Roman" w:hAnsi="Times New Roman" w:cs="Times New Roman"/>
+          <w:sz w:val="24"/>
+          <w:szCs w:val="24"/>
+        </w:rPr>
+        <w:t>rendAssist</w:t>
       </w:r>
       <w:proofErr w:type="spellEnd"/>
       <w:r>
+        <w:rPr>
+          <w:rFonts w:ascii="Times New Roman" w:hAnsi="Times New Roman" w:cs="Times New Roman"/>
+          <w:sz w:val="24"/>
+          <w:szCs w:val="24"/>
+        </w:rPr>
         <w:t>-privacy B:</w:t>
       </w:r>
     </w:p>
@@ -1828,17 +3276,25 @@
       <w:pPr>
         <w:spacing w:after="260"/>
         <w:ind w:left="0" w:firstLine="0"/>
-        <w:jc w:val="left"/>
-      </w:pPr>
-      <w:r>
-        <w:rPr>
+        <w:jc w:val="center"/>
+        <w:rPr>
+          <w:rFonts w:ascii="Times New Roman" w:hAnsi="Times New Roman" w:cs="Times New Roman"/>
+          <w:sz w:val="24"/>
+          <w:szCs w:val="24"/>
+        </w:rPr>
+      </w:pPr>
+      <w:bookmarkStart w:id="0" w:name="_GoBack"/>
+      <w:r>
+        <w:rPr>
+          <w:rFonts w:ascii="Times New Roman" w:hAnsi="Times New Roman" w:cs="Times New Roman"/>
           <w:noProof/>
-        </w:rPr>
-        <w:lastRenderedPageBreak/>
+          <w:sz w:val="24"/>
+          <w:szCs w:val="24"/>
+        </w:rPr>
         <w:drawing>
-          <wp:inline distT="0" distB="0" distL="0" distR="0" wp14:anchorId="1797ED57" wp14:editId="3A78E751">
-            <wp:extent cx="3371850" cy="2164080"/>
-            <wp:effectExtent l="0" t="0" r="0" b="0"/>
+          <wp:inline distT="0" distB="0" distL="0" distR="0" wp14:anchorId="1797ED57" wp14:editId="763841B9">
+            <wp:extent cx="4853940" cy="3162300"/>
+            <wp:effectExtent l="76200" t="76200" r="137160" b="133350"/>
             <wp:docPr id="156" name="Picture 156"/>
             <wp:cNvGraphicFramePr/>
             <a:graphic xmlns:a="http://schemas.openxmlformats.org/drawingml/2006/main">
@@ -1857,11 +3313,25 @@
                   <pic:spPr>
                     <a:xfrm>
                       <a:off x="0" y="0"/>
-                      <a:ext cx="3371850" cy="2164080"/>
+                      <a:ext cx="4853940" cy="3162300"/>
                     </a:xfrm>
                     <a:prstGeom prst="rect">
                       <a:avLst/>
                     </a:prstGeom>
+                    <a:ln w="38100" cap="sq">
+                      <a:solidFill>
+                        <a:srgbClr val="000000"/>
+                      </a:solidFill>
+                      <a:prstDash val="solid"/>
+                      <a:miter lim="800000"/>
+                    </a:ln>
+                    <a:effectLst>
+                      <a:outerShdw blurRad="50800" dist="38100" dir="2700000" algn="tl" rotWithShape="0">
+                        <a:srgbClr val="000000">
+                          <a:alpha val="43000"/>
+                        </a:srgbClr>
+                      </a:outerShdw>
+                    </a:effectLst>
                   </pic:spPr>
                 </pic:pic>
               </a:graphicData>
@@ -1869,37 +3339,75 @@
           </wp:inline>
         </w:drawing>
       </w:r>
-    </w:p>
-    <w:p>
-      <w:pPr>
+      <w:bookmarkEnd w:id="0"/>
+    </w:p>
+    <w:p>
+      <w:pPr>
+        <w:pBdr>
+          <w:bottom w:val="single" w:sz="6" w:space="1" w:color="auto"/>
+        </w:pBdr>
         <w:spacing w:after="0" w:line="407" w:lineRule="auto"/>
         <w:ind w:left="-5"/>
-      </w:pPr>
-      <w:r>
+        <w:rPr>
+          <w:rFonts w:ascii="Times New Roman" w:hAnsi="Times New Roman" w:cs="Times New Roman"/>
+          <w:sz w:val="24"/>
+          <w:szCs w:val="24"/>
+        </w:rPr>
+      </w:pPr>
+      <w:r>
+        <w:rPr>
+          <w:rFonts w:ascii="Times New Roman" w:hAnsi="Times New Roman" w:cs="Times New Roman"/>
+          <w:sz w:val="24"/>
+          <w:szCs w:val="24"/>
+        </w:rPr>
         <w:t>As shown in figure A and B, A is the best option for satisfying the soft goal of protecting privacy of PI, because without logging in, the user cannot use that application.</w:t>
       </w:r>
     </w:p>
     <w:p>
       <w:pPr>
-        <w:spacing w:after="497" w:line="459" w:lineRule="auto"/>
-        <w:ind w:left="-5" w:right="-15"/>
-        <w:jc w:val="left"/>
-      </w:pPr>
-      <w:r>
-        <w:t>∗∗∗∗∗∗∗∗∗∗∗∗∗∗∗∗∗∗∗∗∗∗∗∗∗∗∗∗∗∗∗∗∗∗∗∗∗∗∗∗∗∗∗∗∗∗∗∗∗∗∗∗∗∗∗∗∗∗∗∗∗∗∗∗∗∗</w:t>
-      </w:r>
-    </w:p>
-    <w:p>
-      <w:pPr>
         <w:spacing w:after="0"/>
-        <w:ind w:left="-5"/>
+        <w:ind w:left="0" w:firstLine="0"/>
+        <w:rPr>
+          <w:rFonts w:ascii="Times New Roman" w:hAnsi="Times New Roman" w:cs="Times New Roman"/>
+          <w:sz w:val="24"/>
+          <w:szCs w:val="24"/>
+        </w:rPr>
+      </w:pPr>
+    </w:p>
+    <w:p>
+      <w:pPr>
+        <w:spacing w:after="0"/>
+        <w:ind w:left="0" w:firstLine="0"/>
+        <w:rPr>
+          <w:rFonts w:ascii="Times New Roman" w:hAnsi="Times New Roman" w:cs="Times New Roman"/>
+          <w:sz w:val="24"/>
+          <w:szCs w:val="24"/>
+        </w:rPr>
       </w:pPr>
       <w:proofErr w:type="spellStart"/>
       <w:r>
-        <w:t>TrendAssist</w:t>
+        <w:rPr>
+          <w:rFonts w:ascii="Times New Roman" w:hAnsi="Times New Roman" w:cs="Times New Roman"/>
+          <w:sz w:val="24"/>
+          <w:szCs w:val="24"/>
+        </w:rPr>
+        <w:t>t</w:t>
+      </w:r>
+      <w:r>
+        <w:rPr>
+          <w:rFonts w:ascii="Times New Roman" w:hAnsi="Times New Roman" w:cs="Times New Roman"/>
+          <w:sz w:val="24"/>
+          <w:szCs w:val="24"/>
+        </w:rPr>
+        <w:t>rendAssist</w:t>
       </w:r>
       <w:proofErr w:type="spellEnd"/>
       <w:r>
+        <w:rPr>
+          <w:rFonts w:ascii="Times New Roman" w:hAnsi="Times New Roman" w:cs="Times New Roman"/>
+          <w:sz w:val="24"/>
+          <w:szCs w:val="24"/>
+        </w:rPr>
         <w:t>-Functionalities A:</w:t>
       </w:r>
     </w:p>
@@ -1907,16 +3415,24 @@
       <w:pPr>
         <w:spacing w:after="260"/>
         <w:ind w:left="0" w:firstLine="0"/>
-        <w:jc w:val="left"/>
-      </w:pPr>
-      <w:r>
-        <w:rPr>
+        <w:jc w:val="center"/>
+        <w:rPr>
+          <w:rFonts w:ascii="Times New Roman" w:hAnsi="Times New Roman" w:cs="Times New Roman"/>
+          <w:sz w:val="24"/>
+          <w:szCs w:val="24"/>
+        </w:rPr>
+      </w:pPr>
+      <w:r>
+        <w:rPr>
+          <w:rFonts w:ascii="Times New Roman" w:hAnsi="Times New Roman" w:cs="Times New Roman"/>
           <w:noProof/>
+          <w:sz w:val="24"/>
+          <w:szCs w:val="24"/>
         </w:rPr>
         <w:drawing>
-          <wp:inline distT="0" distB="0" distL="0" distR="0" wp14:anchorId="4B4ED78E" wp14:editId="2AB04737">
-            <wp:extent cx="3348990" cy="2133600"/>
-            <wp:effectExtent l="0" t="0" r="0" b="0"/>
+          <wp:inline distT="0" distB="0" distL="0" distR="0" wp14:anchorId="4B4ED78E" wp14:editId="24F2A928">
+            <wp:extent cx="4960620" cy="3154680"/>
+            <wp:effectExtent l="76200" t="76200" r="125730" b="140970"/>
             <wp:docPr id="162" name="Picture 162"/>
             <wp:cNvGraphicFramePr/>
             <a:graphic xmlns:a="http://schemas.openxmlformats.org/drawingml/2006/main">
@@ -1935,11 +3451,25 @@
                   <pic:spPr>
                     <a:xfrm>
                       <a:off x="0" y="0"/>
-                      <a:ext cx="3348990" cy="2133600"/>
+                      <a:ext cx="4960620" cy="3154680"/>
                     </a:xfrm>
                     <a:prstGeom prst="rect">
                       <a:avLst/>
                     </a:prstGeom>
+                    <a:ln w="38100" cap="sq">
+                      <a:solidFill>
+                        <a:srgbClr val="000000"/>
+                      </a:solidFill>
+                      <a:prstDash val="solid"/>
+                      <a:miter lim="800000"/>
+                    </a:ln>
+                    <a:effectLst>
+                      <a:outerShdw blurRad="50800" dist="38100" dir="2700000" algn="tl" rotWithShape="0">
+                        <a:srgbClr val="000000">
+                          <a:alpha val="43000"/>
+                        </a:srgbClr>
+                      </a:outerShdw>
+                    </a:effectLst>
                   </pic:spPr>
                 </pic:pic>
               </a:graphicData>
@@ -1952,13 +3482,37 @@
       <w:pPr>
         <w:spacing w:after="0"/>
         <w:ind w:left="-5"/>
+        <w:rPr>
+          <w:rFonts w:ascii="Times New Roman" w:hAnsi="Times New Roman" w:cs="Times New Roman"/>
+          <w:sz w:val="24"/>
+          <w:szCs w:val="24"/>
+        </w:rPr>
       </w:pPr>
       <w:proofErr w:type="spellStart"/>
       <w:r>
-        <w:t>TrendAssist</w:t>
+        <w:rPr>
+          <w:rFonts w:ascii="Times New Roman" w:hAnsi="Times New Roman" w:cs="Times New Roman"/>
+          <w:sz w:val="24"/>
+          <w:szCs w:val="24"/>
+        </w:rPr>
+        <w:lastRenderedPageBreak/>
+        <w:t>t</w:t>
+      </w:r>
+      <w:r>
+        <w:rPr>
+          <w:rFonts w:ascii="Times New Roman" w:hAnsi="Times New Roman" w:cs="Times New Roman"/>
+          <w:sz w:val="24"/>
+          <w:szCs w:val="24"/>
+        </w:rPr>
+        <w:t>rendAssist</w:t>
       </w:r>
       <w:proofErr w:type="spellEnd"/>
       <w:r>
+        <w:rPr>
+          <w:rFonts w:ascii="Times New Roman" w:hAnsi="Times New Roman" w:cs="Times New Roman"/>
+          <w:sz w:val="24"/>
+          <w:szCs w:val="24"/>
+        </w:rPr>
         <w:t>-Functionalities B:</w:t>
       </w:r>
     </w:p>
@@ -1966,16 +3520,24 @@
       <w:pPr>
         <w:spacing w:after="0"/>
         <w:ind w:left="0" w:firstLine="0"/>
-        <w:jc w:val="left"/>
-      </w:pPr>
-      <w:r>
-        <w:rPr>
+        <w:jc w:val="center"/>
+        <w:rPr>
+          <w:rFonts w:ascii="Times New Roman" w:hAnsi="Times New Roman" w:cs="Times New Roman"/>
+          <w:sz w:val="24"/>
+          <w:szCs w:val="24"/>
+        </w:rPr>
+      </w:pPr>
+      <w:r>
+        <w:rPr>
+          <w:rFonts w:ascii="Times New Roman" w:hAnsi="Times New Roman" w:cs="Times New Roman"/>
           <w:noProof/>
+          <w:sz w:val="24"/>
+          <w:szCs w:val="24"/>
         </w:rPr>
         <w:drawing>
-          <wp:inline distT="0" distB="0" distL="0" distR="0" wp14:anchorId="47A8E0A5" wp14:editId="34BF07B6">
-            <wp:extent cx="3299460" cy="2103121"/>
-            <wp:effectExtent l="0" t="0" r="0" b="0"/>
+          <wp:inline distT="0" distB="0" distL="0" distR="0" wp14:anchorId="47A8E0A5" wp14:editId="260BC559">
+            <wp:extent cx="4716780" cy="3131820"/>
+            <wp:effectExtent l="76200" t="76200" r="140970" b="125730"/>
             <wp:docPr id="165" name="Picture 165"/>
             <wp:cNvGraphicFramePr/>
             <a:graphic xmlns:a="http://schemas.openxmlformats.org/drawingml/2006/main">
@@ -1994,11 +3556,25 @@
                   <pic:spPr>
                     <a:xfrm>
                       <a:off x="0" y="0"/>
-                      <a:ext cx="3299460" cy="2103121"/>
+                      <a:ext cx="4716782" cy="3131821"/>
                     </a:xfrm>
                     <a:prstGeom prst="rect">
                       <a:avLst/>
                     </a:prstGeom>
+                    <a:ln w="38100" cap="sq">
+                      <a:solidFill>
+                        <a:srgbClr val="000000"/>
+                      </a:solidFill>
+                      <a:prstDash val="solid"/>
+                      <a:miter lim="800000"/>
+                    </a:ln>
+                    <a:effectLst>
+                      <a:outerShdw blurRad="50800" dist="38100" dir="2700000" algn="tl" rotWithShape="0">
+                        <a:srgbClr val="000000">
+                          <a:alpha val="43000"/>
+                        </a:srgbClr>
+                      </a:outerShdw>
+                    </a:effectLst>
                   </pic:spPr>
                 </pic:pic>
               </a:graphicData>
@@ -2011,13 +3587,19 @@
       <w:pPr>
         <w:spacing w:line="407" w:lineRule="auto"/>
         <w:ind w:left="-5"/>
-      </w:pPr>
-      <w:r>
-        <w:lastRenderedPageBreak/>
-        <w:t>As shown in figure A and B, A is the best option for satisfying the soft goal of protecting the gross for a period time, be</w:t>
-      </w:r>
-      <w:r>
-        <w:t>cause without data analysis, the application cannot predicate any gross sales and then application is useless.</w:t>
+        <w:rPr>
+          <w:rFonts w:ascii="Times New Roman" w:hAnsi="Times New Roman" w:cs="Times New Roman"/>
+          <w:sz w:val="24"/>
+          <w:szCs w:val="24"/>
+        </w:rPr>
+      </w:pPr>
+      <w:r>
+        <w:rPr>
+          <w:rFonts w:ascii="Times New Roman" w:hAnsi="Times New Roman" w:cs="Times New Roman"/>
+          <w:sz w:val="24"/>
+          <w:szCs w:val="24"/>
+        </w:rPr>
+        <w:t>As shown in figure A and B, A is the best option for satisfying the soft goal of protecting the gross for a period time, because without data analysis, the application cannot predicate any gross sales and then application is useless.</w:t>
       </w:r>
     </w:p>
     <w:sectPr>
@@ -2123,10 +3705,7 @@
       <w:fldChar w:fldCharType="begin"/>
     </w:r>
     <w:r>
-      <w:instrText xml:space="preserve"> PAGE   \* MERGEF</w:instrText>
-    </w:r>
-    <w:r>
-      <w:instrText xml:space="preserve">ORMAT </w:instrText>
+      <w:instrText xml:space="preserve"> PAGE   \* MERGEFORMAT </w:instrText>
     </w:r>
     <w:r>
       <w:fldChar w:fldCharType="separate"/>
@@ -2169,6 +3748,188 @@
 <file path=word/numbering.xml><?xml version="1.0" encoding="utf-8"?>
 <w:numbering xmlns:wpc="http://schemas.microsoft.com/office/word/2010/wordprocessingCanvas" xmlns:cx="http://schemas.microsoft.com/office/drawing/2014/chartex" xmlns:cx1="http://schemas.microsoft.com/office/drawing/2015/9/8/chartex" xmlns:cx2="http://schemas.microsoft.com/office/drawing/2015/10/21/chartex" xmlns:cx3="http://schemas.microsoft.com/office/drawing/2016/5/9/chartex" xmlns:cx4="http://schemas.microsoft.com/office/drawing/2016/5/10/chartex" xmlns:cx5="http://schemas.microsoft.com/office/drawing/2016/5/11/chartex" xmlns:cx6="http://schemas.microsoft.com/office/drawing/2016/5/12/chartex" xmlns:cx7="http://schemas.microsoft.com/office/drawing/2016/5/13/chartex" xmlns:cx8="http://schemas.microsoft.com/office/drawing/2016/5/14/chartex" xmlns:mc="http://schemas.openxmlformats.org/markup-compatibility/2006" xmlns:aink="http://schemas.microsoft.com/office/drawing/2016/ink" xmlns:am3d="http://schemas.microsoft.com/office/drawing/2017/model3d" xmlns:o="urn:schemas-microsoft-com:office:office" xmlns:r="http://schemas.openxmlformats.org/officeDocument/2006/relationships" xmlns:m="http://schemas.openxmlformats.org/officeDocument/2006/math" xmlns:v="urn:schemas-microsoft-com:vml" xmlns:wp14="http://schemas.microsoft.com/office/word/2010/wordprocessingDrawing" xmlns:wp="http://schemas.openxmlformats.org/drawingml/2006/wordprocessingDrawing" xmlns:w10="urn:schemas-microsoft-com:office:word" xmlns:w="http://schemas.openxmlformats.org/wordprocessingml/2006/main" xmlns:w14="http://schemas.microsoft.com/office/word/2010/wordml" xmlns:w15="http://schemas.microsoft.com/office/word/2012/wordml" xmlns:w16cid="http://schemas.microsoft.com/office/word/2016/wordml/cid" xmlns:w16se="http://schemas.microsoft.com/office/word/2015/wordml/symex" xmlns:wpg="http://schemas.microsoft.com/office/word/2010/wordprocessingGroup" xmlns:wpi="http://schemas.microsoft.com/office/word/2010/wordprocessingInk" xmlns:wne="http://schemas.microsoft.com/office/word/2006/wordml" xmlns:wps="http://schemas.microsoft.com/office/word/2010/wordprocessingShape" mc:Ignorable="w14 w15 w16se w16cid wp14">
   <w:abstractNum w:abstractNumId="0" w15:restartNumberingAfterBreak="0">
+    <w:nsid w:val="08607DA3"/>
+    <w:multiLevelType w:val="hybridMultilevel"/>
+    <w:tmpl w:val="579C6B10"/>
+    <w:lvl w:ilvl="0" w:tplc="C59EEC28">
+      <w:start w:val="1"/>
+      <w:numFmt w:val="decimal"/>
+      <w:lvlText w:val="%1."/>
+      <w:lvlJc w:val="left"/>
+      <w:pPr>
+        <w:ind w:left="345" w:hanging="360"/>
+      </w:pPr>
+      <w:rPr>
+        <w:rFonts w:hint="default"/>
+        <w:b/>
+        <w:sz w:val="29"/>
+      </w:rPr>
+    </w:lvl>
+    <w:lvl w:ilvl="1" w:tplc="04090019" w:tentative="1">
+      <w:start w:val="1"/>
+      <w:numFmt w:val="lowerLetter"/>
+      <w:lvlText w:val="%2."/>
+      <w:lvlJc w:val="left"/>
+      <w:pPr>
+        <w:ind w:left="1065" w:hanging="360"/>
+      </w:pPr>
+    </w:lvl>
+    <w:lvl w:ilvl="2" w:tplc="0409001B" w:tentative="1">
+      <w:start w:val="1"/>
+      <w:numFmt w:val="lowerRoman"/>
+      <w:lvlText w:val="%3."/>
+      <w:lvlJc w:val="right"/>
+      <w:pPr>
+        <w:ind w:left="1785" w:hanging="180"/>
+      </w:pPr>
+    </w:lvl>
+    <w:lvl w:ilvl="3" w:tplc="0409000F" w:tentative="1">
+      <w:start w:val="1"/>
+      <w:numFmt w:val="decimal"/>
+      <w:lvlText w:val="%4."/>
+      <w:lvlJc w:val="left"/>
+      <w:pPr>
+        <w:ind w:left="2505" w:hanging="360"/>
+      </w:pPr>
+    </w:lvl>
+    <w:lvl w:ilvl="4" w:tplc="04090019" w:tentative="1">
+      <w:start w:val="1"/>
+      <w:numFmt w:val="lowerLetter"/>
+      <w:lvlText w:val="%5."/>
+      <w:lvlJc w:val="left"/>
+      <w:pPr>
+        <w:ind w:left="3225" w:hanging="360"/>
+      </w:pPr>
+    </w:lvl>
+    <w:lvl w:ilvl="5" w:tplc="0409001B" w:tentative="1">
+      <w:start w:val="1"/>
+      <w:numFmt w:val="lowerRoman"/>
+      <w:lvlText w:val="%6."/>
+      <w:lvlJc w:val="right"/>
+      <w:pPr>
+        <w:ind w:left="3945" w:hanging="180"/>
+      </w:pPr>
+    </w:lvl>
+    <w:lvl w:ilvl="6" w:tplc="0409000F" w:tentative="1">
+      <w:start w:val="1"/>
+      <w:numFmt w:val="decimal"/>
+      <w:lvlText w:val="%7."/>
+      <w:lvlJc w:val="left"/>
+      <w:pPr>
+        <w:ind w:left="4665" w:hanging="360"/>
+      </w:pPr>
+    </w:lvl>
+    <w:lvl w:ilvl="7" w:tplc="04090019" w:tentative="1">
+      <w:start w:val="1"/>
+      <w:numFmt w:val="lowerLetter"/>
+      <w:lvlText w:val="%8."/>
+      <w:lvlJc w:val="left"/>
+      <w:pPr>
+        <w:ind w:left="5385" w:hanging="360"/>
+      </w:pPr>
+    </w:lvl>
+    <w:lvl w:ilvl="8" w:tplc="0409001B" w:tentative="1">
+      <w:start w:val="1"/>
+      <w:numFmt w:val="lowerRoman"/>
+      <w:lvlText w:val="%9."/>
+      <w:lvlJc w:val="right"/>
+      <w:pPr>
+        <w:ind w:left="6105" w:hanging="180"/>
+      </w:pPr>
+    </w:lvl>
+  </w:abstractNum>
+  <w:abstractNum w:abstractNumId="1" w15:restartNumberingAfterBreak="0">
+    <w:nsid w:val="269558BA"/>
+    <w:multiLevelType w:val="hybridMultilevel"/>
+    <w:tmpl w:val="C61A565A"/>
+    <w:lvl w:ilvl="0" w:tplc="39F83AB6">
+      <w:start w:val="1"/>
+      <w:numFmt w:val="decimal"/>
+      <w:lvlText w:val="%1."/>
+      <w:lvlJc w:val="left"/>
+      <w:pPr>
+        <w:ind w:left="705" w:hanging="360"/>
+      </w:pPr>
+      <w:rPr>
+        <w:rFonts w:hint="default"/>
+        <w:b/>
+        <w:sz w:val="24"/>
+      </w:rPr>
+    </w:lvl>
+    <w:lvl w:ilvl="1" w:tplc="04090019" w:tentative="1">
+      <w:start w:val="1"/>
+      <w:numFmt w:val="lowerLetter"/>
+      <w:lvlText w:val="%2."/>
+      <w:lvlJc w:val="left"/>
+      <w:pPr>
+        <w:ind w:left="1425" w:hanging="360"/>
+      </w:pPr>
+    </w:lvl>
+    <w:lvl w:ilvl="2" w:tplc="0409001B" w:tentative="1">
+      <w:start w:val="1"/>
+      <w:numFmt w:val="lowerRoman"/>
+      <w:lvlText w:val="%3."/>
+      <w:lvlJc w:val="right"/>
+      <w:pPr>
+        <w:ind w:left="2145" w:hanging="180"/>
+      </w:pPr>
+    </w:lvl>
+    <w:lvl w:ilvl="3" w:tplc="0409000F" w:tentative="1">
+      <w:start w:val="1"/>
+      <w:numFmt w:val="decimal"/>
+      <w:lvlText w:val="%4."/>
+      <w:lvlJc w:val="left"/>
+      <w:pPr>
+        <w:ind w:left="2865" w:hanging="360"/>
+      </w:pPr>
+    </w:lvl>
+    <w:lvl w:ilvl="4" w:tplc="04090019" w:tentative="1">
+      <w:start w:val="1"/>
+      <w:numFmt w:val="lowerLetter"/>
+      <w:lvlText w:val="%5."/>
+      <w:lvlJc w:val="left"/>
+      <w:pPr>
+        <w:ind w:left="3585" w:hanging="360"/>
+      </w:pPr>
+    </w:lvl>
+    <w:lvl w:ilvl="5" w:tplc="0409001B" w:tentative="1">
+      <w:start w:val="1"/>
+      <w:numFmt w:val="lowerRoman"/>
+      <w:lvlText w:val="%6."/>
+      <w:lvlJc w:val="right"/>
+      <w:pPr>
+        <w:ind w:left="4305" w:hanging="180"/>
+      </w:pPr>
+    </w:lvl>
+    <w:lvl w:ilvl="6" w:tplc="0409000F" w:tentative="1">
+      <w:start w:val="1"/>
+      <w:numFmt w:val="decimal"/>
+      <w:lvlText w:val="%7."/>
+      <w:lvlJc w:val="left"/>
+      <w:pPr>
+        <w:ind w:left="5025" w:hanging="360"/>
+      </w:pPr>
+    </w:lvl>
+    <w:lvl w:ilvl="7" w:tplc="04090019" w:tentative="1">
+      <w:start w:val="1"/>
+      <w:numFmt w:val="lowerLetter"/>
+      <w:lvlText w:val="%8."/>
+      <w:lvlJc w:val="left"/>
+      <w:pPr>
+        <w:ind w:left="5745" w:hanging="360"/>
+      </w:pPr>
+    </w:lvl>
+    <w:lvl w:ilvl="8" w:tplc="0409001B" w:tentative="1">
+      <w:start w:val="1"/>
+      <w:numFmt w:val="lowerRoman"/>
+      <w:lvlText w:val="%9."/>
+      <w:lvlJc w:val="right"/>
+      <w:pPr>
+        <w:ind w:left="6465" w:hanging="180"/>
+      </w:pPr>
+    </w:lvl>
+  </w:abstractNum>
+  <w:abstractNum w:abstractNumId="2" w15:restartNumberingAfterBreak="0">
     <w:nsid w:val="6DC4564D"/>
     <w:multiLevelType w:val="hybridMultilevel"/>
     <w:tmpl w:val="2EA82E54"/>
@@ -2390,7 +4151,13 @@
     </w:lvl>
   </w:abstractNum>
   <w:num w:numId="1">
+    <w:abstractNumId w:val="2"/>
+  </w:num>
+  <w:num w:numId="2">
     <w:abstractNumId w:val="0"/>
+  </w:num>
+  <w:num w:numId="3">
+    <w:abstractNumId w:val="1"/>
   </w:num>
 </w:numbering>
 </file>
@@ -2830,6 +4597,17 @@
     <w:semiHidden/>
     <w:unhideWhenUsed/>
   </w:style>
+  <w:style w:type="paragraph" w:styleId="ListParagraph">
+    <w:name w:val="List Paragraph"/>
+    <w:basedOn w:val="Normal"/>
+    <w:uiPriority w:val="34"/>
+    <w:qFormat/>
+    <w:rsid w:val="0023647C"/>
+    <w:pPr>
+      <w:ind w:left="720"/>
+      <w:contextualSpacing/>
+    </w:pPr>
+  </w:style>
 </w:styles>
 </file>
 

</xml_diff>